<commit_message>
Iniciado preenchimento do relatório
</commit_message>
<xml_diff>
--- a/Requisitos funcionais atividade Netflix.docx
+++ b/Requisitos funcionais atividade Netflix.docx
@@ -268,10 +268,11 @@
       <w:r>
         <w:rPr>
           <w:rFonts w:ascii="&amp;apos" w:eastAsia="Times New Roman" w:hAnsi="&amp;apos" w:cs="Times New Roman"/>
-          <w:color w:val="000000"/>
-          <w:sz w:val="24"/>
-          <w:szCs w:val="24"/>
-          <w:lang w:val="pt-BR" w:eastAsia="en-GB"/>
+          <w:noProof/>
+          <w:color w:val="000000"/>
+          <w:sz w:val="24"/>
+          <w:szCs w:val="24"/>
+          <w:lang w:val="pt-BR" w:eastAsia="pt-BR"/>
         </w:rPr>
         <w:drawing>
           <wp:inline distT="0" distB="0" distL="0" distR="0">
@@ -712,29 +713,7 @@
           <w:szCs w:val="24"/>
           <w:lang w:val="pt-BR" w:eastAsia="en-GB"/>
         </w:rPr>
-        <w:t xml:space="preserve">, que aceita um ponteiro da classe genérica </w:t>
-      </w:r>
-      <w:proofErr w:type="gramStart"/>
-      <w:r>
-        <w:rPr>
-          <w:rFonts w:ascii="&amp;apos" w:eastAsia="Times New Roman" w:hAnsi="&amp;apos" w:cs="Times New Roman"/>
-          <w:color w:val="000000"/>
-          <w:sz w:val="24"/>
-          <w:szCs w:val="24"/>
-          <w:lang w:val="pt-BR" w:eastAsia="en-GB"/>
-        </w:rPr>
-        <w:t>e</w:t>
-      </w:r>
-      <w:proofErr w:type="gramEnd"/>
-      <w:r>
-        <w:rPr>
-          <w:rFonts w:ascii="&amp;apos" w:eastAsia="Times New Roman" w:hAnsi="&amp;apos" w:cs="Times New Roman"/>
-          <w:color w:val="000000"/>
-          <w:sz w:val="24"/>
-          <w:szCs w:val="24"/>
-          <w:lang w:val="pt-BR" w:eastAsia="en-GB"/>
-        </w:rPr>
-        <w:t xml:space="preserve"> mostrar o seu uso para as classes concretas;</w:t>
+        <w:t>, que aceita um ponteiro da classe genérica e mostrar o seu uso para as classes concretas;</w:t>
       </w:r>
     </w:p>
     <w:p>
@@ -1998,7 +1977,7 @@
         <w:pStyle w:val="PargrafodaLista"/>
         <w:ind w:firstLine="708"/>
         <w:rPr>
-          <w:rFonts w:ascii="&amp;apos" w:eastAsia="Times New Roman" w:hAnsi="&amp;apos" w:cs="Times New Roman" w:hint="eastAsia"/>
+          <w:rFonts w:ascii="&amp;apos" w:eastAsia="Times New Roman" w:hAnsi="&amp;apos" w:cs="Times New Roman"/>
           <w:color w:val="000000" w:themeColor="text1"/>
           <w:sz w:val="24"/>
           <w:szCs w:val="24"/>
@@ -2010,7 +1989,7 @@
       <w:pPr>
         <w:pStyle w:val="PargrafodaLista"/>
         <w:rPr>
-          <w:rFonts w:ascii="&amp;apos" w:eastAsia="Times New Roman" w:hAnsi="&amp;apos" w:cs="Times New Roman" w:hint="eastAsia"/>
+          <w:rFonts w:ascii="&amp;apos" w:eastAsia="Times New Roman" w:hAnsi="&amp;apos" w:cs="Times New Roman"/>
           <w:color w:val="000000" w:themeColor="text1"/>
           <w:sz w:val="24"/>
           <w:szCs w:val="24"/>
@@ -2551,6 +2530,119 @@
     </w:p>
     <w:p>
       <w:pPr>
+        <w:spacing w:before="100" w:beforeAutospacing="1" w:after="100" w:afterAutospacing="1" w:line="240" w:lineRule="auto"/>
+        <w:rPr>
+          <w:rFonts w:ascii="&amp;apos" w:eastAsia="Times New Roman" w:hAnsi="&amp;apos" w:cs="Times New Roman"/>
+          <w:color w:val="000000" w:themeColor="text1"/>
+          <w:sz w:val="24"/>
+          <w:szCs w:val="24"/>
+          <w:lang w:val="pt-BR" w:eastAsia="en-GB"/>
+        </w:rPr>
+      </w:pPr>
+      <w:r>
+        <w:rPr>
+          <w:rFonts w:ascii="Tahoma" w:eastAsia="Times New Roman" w:hAnsi="Tahoma" w:cs="Tahoma"/>
+          <w:color w:val="000000" w:themeColor="text1"/>
+          <w:sz w:val="24"/>
+          <w:szCs w:val="24"/>
+          <w:lang w:val="pt-BR" w:eastAsia="en-GB"/>
+        </w:rPr>
+        <w:t xml:space="preserve">Classe: </w:t>
+      </w:r>
+      <w:proofErr w:type="spellStart"/>
+      <w:proofErr w:type="gramStart"/>
+      <w:r>
+        <w:rPr>
+          <w:rFonts w:ascii="Tahoma" w:eastAsia="Times New Roman" w:hAnsi="Tahoma" w:cs="Tahoma"/>
+          <w:color w:val="000000" w:themeColor="text1"/>
+          <w:sz w:val="24"/>
+          <w:szCs w:val="24"/>
+          <w:lang w:val="pt-BR" w:eastAsia="en-GB"/>
+        </w:rPr>
+        <w:t>Servico</w:t>
+      </w:r>
+      <w:proofErr w:type="spellEnd"/>
+      <w:r>
+        <w:rPr>
+          <w:rFonts w:ascii="Tahoma" w:eastAsia="Times New Roman" w:hAnsi="Tahoma" w:cs="Tahoma"/>
+          <w:color w:val="000000" w:themeColor="text1"/>
+          <w:sz w:val="24"/>
+          <w:szCs w:val="24"/>
+          <w:lang w:val="pt-BR" w:eastAsia="en-GB"/>
+        </w:rPr>
+        <w:t>.</w:t>
+      </w:r>
+      <w:proofErr w:type="gramEnd"/>
+      <w:r>
+        <w:rPr>
+          <w:rFonts w:ascii="Tahoma" w:eastAsia="Times New Roman" w:hAnsi="Tahoma" w:cs="Tahoma"/>
+          <w:color w:val="000000" w:themeColor="text1"/>
+          <w:sz w:val="24"/>
+          <w:szCs w:val="24"/>
+          <w:lang w:val="pt-BR" w:eastAsia="en-GB"/>
+        </w:rPr>
+        <w:t>h</w:t>
+      </w:r>
+    </w:p>
+    <w:p>
+      <w:pPr>
+        <w:spacing w:before="100" w:beforeAutospacing="1" w:after="100" w:afterAutospacing="1" w:line="240" w:lineRule="auto"/>
+        <w:rPr>
+          <w:rFonts w:ascii="&amp;apos" w:eastAsia="Times New Roman" w:hAnsi="&amp;apos" w:cs="Times New Roman"/>
+          <w:color w:val="000000" w:themeColor="text1"/>
+          <w:sz w:val="24"/>
+          <w:szCs w:val="24"/>
+          <w:lang w:val="pt-BR" w:eastAsia="en-GB"/>
+        </w:rPr>
+      </w:pPr>
+      <w:r>
+        <w:rPr>
+          <w:rFonts w:ascii="&amp;apos" w:eastAsia="Times New Roman" w:hAnsi="&amp;apos" w:cs="Times New Roman"/>
+          <w:noProof/>
+          <w:color w:val="000000" w:themeColor="text1"/>
+          <w:sz w:val="24"/>
+          <w:szCs w:val="24"/>
+          <w:lang w:val="pt-BR" w:eastAsia="pt-BR"/>
+        </w:rPr>
+        <w:drawing>
+          <wp:inline distT="0" distB="0" distL="0" distR="0">
+            <wp:extent cx="4591691" cy="219106"/>
+            <wp:effectExtent l="19050" t="0" r="0" b="0"/>
+            <wp:docPr id="3" name="Imagem 2" descr="08.PNG"/>
+            <wp:cNvGraphicFramePr>
+              <a:graphicFrameLocks xmlns:a="http://schemas.openxmlformats.org/drawingml/2006/main" noChangeAspect="1"/>
+            </wp:cNvGraphicFramePr>
+            <a:graphic xmlns:a="http://schemas.openxmlformats.org/drawingml/2006/main">
+              <a:graphicData uri="http://schemas.openxmlformats.org/drawingml/2006/picture">
+                <pic:pic xmlns:pic="http://schemas.openxmlformats.org/drawingml/2006/picture">
+                  <pic:nvPicPr>
+                    <pic:cNvPr id="0" name="08.PNG"/>
+                    <pic:cNvPicPr/>
+                  </pic:nvPicPr>
+                  <pic:blipFill>
+                    <a:blip r:embed="rId17"/>
+                    <a:stretch>
+                      <a:fillRect/>
+                    </a:stretch>
+                  </pic:blipFill>
+                  <pic:spPr>
+                    <a:xfrm>
+                      <a:off x="0" y="0"/>
+                      <a:ext cx="4591691" cy="219106"/>
+                    </a:xfrm>
+                    <a:prstGeom prst="rect">
+                      <a:avLst/>
+                    </a:prstGeom>
+                  </pic:spPr>
+                </pic:pic>
+              </a:graphicData>
+            </a:graphic>
+          </wp:inline>
+        </w:drawing>
+      </w:r>
+    </w:p>
+    <w:p>
+      <w:pPr>
         <w:numPr>
           <w:ilvl w:val="0"/>
           <w:numId w:val="2"/>
@@ -2578,6 +2670,121 @@
     </w:p>
     <w:p>
       <w:pPr>
+        <w:spacing w:before="100" w:beforeAutospacing="1" w:after="100" w:afterAutospacing="1" w:line="240" w:lineRule="auto"/>
+        <w:ind w:left="820"/>
+        <w:rPr>
+          <w:rFonts w:ascii="&amp;apos" w:eastAsia="Times New Roman" w:hAnsi="&amp;apos" w:cs="Times New Roman"/>
+          <w:color w:val="000000" w:themeColor="text1"/>
+          <w:sz w:val="24"/>
+          <w:szCs w:val="24"/>
+          <w:u w:val="single"/>
+          <w:lang w:val="pt-BR" w:eastAsia="en-GB"/>
+        </w:rPr>
+      </w:pPr>
+      <w:r>
+        <w:rPr>
+          <w:rFonts w:ascii="Tahoma" w:eastAsia="Times New Roman" w:hAnsi="Tahoma" w:cs="Tahoma"/>
+          <w:color w:val="000000" w:themeColor="text1"/>
+          <w:sz w:val="24"/>
+          <w:szCs w:val="24"/>
+          <w:lang w:val="pt-BR" w:eastAsia="en-GB"/>
+        </w:rPr>
+        <w:t xml:space="preserve">Classe: </w:t>
+      </w:r>
+      <w:proofErr w:type="spellStart"/>
+      <w:proofErr w:type="gramStart"/>
+      <w:r>
+        <w:rPr>
+          <w:rFonts w:ascii="Tahoma" w:eastAsia="Times New Roman" w:hAnsi="Tahoma" w:cs="Tahoma"/>
+          <w:color w:val="000000" w:themeColor="text1"/>
+          <w:sz w:val="24"/>
+          <w:szCs w:val="24"/>
+          <w:lang w:val="pt-BR" w:eastAsia="en-GB"/>
+        </w:rPr>
+        <w:t>Usuario</w:t>
+      </w:r>
+      <w:proofErr w:type="spellEnd"/>
+      <w:r>
+        <w:rPr>
+          <w:rFonts w:ascii="Tahoma" w:eastAsia="Times New Roman" w:hAnsi="Tahoma" w:cs="Tahoma"/>
+          <w:color w:val="000000" w:themeColor="text1"/>
+          <w:sz w:val="24"/>
+          <w:szCs w:val="24"/>
+          <w:lang w:val="pt-BR" w:eastAsia="en-GB"/>
+        </w:rPr>
+        <w:t>.</w:t>
+      </w:r>
+      <w:proofErr w:type="gramEnd"/>
+      <w:r>
+        <w:rPr>
+          <w:rFonts w:ascii="Tahoma" w:eastAsia="Times New Roman" w:hAnsi="Tahoma" w:cs="Tahoma"/>
+          <w:color w:val="000000" w:themeColor="text1"/>
+          <w:sz w:val="24"/>
+          <w:szCs w:val="24"/>
+          <w:lang w:val="pt-BR" w:eastAsia="en-GB"/>
+        </w:rPr>
+        <w:t>h</w:t>
+      </w:r>
+    </w:p>
+    <w:p>
+      <w:pPr>
+        <w:spacing w:before="100" w:beforeAutospacing="1" w:after="100" w:afterAutospacing="1" w:line="240" w:lineRule="auto"/>
+        <w:rPr>
+          <w:rFonts w:ascii="&amp;apos" w:eastAsia="Times New Roman" w:hAnsi="&amp;apos" w:cs="Times New Roman"/>
+          <w:color w:val="000000" w:themeColor="text1"/>
+          <w:sz w:val="24"/>
+          <w:szCs w:val="24"/>
+          <w:lang w:val="pt-BR" w:eastAsia="en-GB"/>
+        </w:rPr>
+      </w:pPr>
+      <w:r>
+        <w:rPr>
+          <w:rFonts w:ascii="&amp;apos" w:eastAsia="Times New Roman" w:hAnsi="&amp;apos" w:cs="Times New Roman"/>
+          <w:noProof/>
+          <w:color w:val="000000" w:themeColor="text1"/>
+          <w:sz w:val="24"/>
+          <w:szCs w:val="24"/>
+          <w:lang w:val="pt-BR" w:eastAsia="pt-BR"/>
+        </w:rPr>
+        <w:drawing>
+          <wp:inline distT="0" distB="0" distL="0" distR="0">
+            <wp:extent cx="3391374" cy="152421"/>
+            <wp:effectExtent l="19050" t="0" r="0" b="0"/>
+            <wp:docPr id="14" name="Imagem 13" descr="10.PNG"/>
+            <wp:cNvGraphicFramePr>
+              <a:graphicFrameLocks xmlns:a="http://schemas.openxmlformats.org/drawingml/2006/main" noChangeAspect="1"/>
+            </wp:cNvGraphicFramePr>
+            <a:graphic xmlns:a="http://schemas.openxmlformats.org/drawingml/2006/main">
+              <a:graphicData uri="http://schemas.openxmlformats.org/drawingml/2006/picture">
+                <pic:pic xmlns:pic="http://schemas.openxmlformats.org/drawingml/2006/picture">
+                  <pic:nvPicPr>
+                    <pic:cNvPr id="0" name="10.PNG"/>
+                    <pic:cNvPicPr/>
+                  </pic:nvPicPr>
+                  <pic:blipFill>
+                    <a:blip r:embed="rId18"/>
+                    <a:stretch>
+                      <a:fillRect/>
+                    </a:stretch>
+                  </pic:blipFill>
+                  <pic:spPr>
+                    <a:xfrm>
+                      <a:off x="0" y="0"/>
+                      <a:ext cx="3391374" cy="152421"/>
+                    </a:xfrm>
+                    <a:prstGeom prst="rect">
+                      <a:avLst/>
+                    </a:prstGeom>
+                  </pic:spPr>
+                </pic:pic>
+              </a:graphicData>
+            </a:graphic>
+          </wp:inline>
+        </w:drawing>
+      </w:r>
+    </w:p>
+    <w:p>
+      <w:pPr>
         <w:numPr>
           <w:ilvl w:val="0"/>
           <w:numId w:val="2"/>
@@ -2764,6 +2971,64 @@
     </w:p>
     <w:p>
       <w:pPr>
+        <w:spacing w:before="100" w:beforeAutospacing="1" w:after="0" w:afterAutospacing="1" w:line="240" w:lineRule="auto"/>
+        <w:ind w:left="820"/>
+        <w:rPr>
+          <w:rFonts w:ascii="&amp;apos" w:eastAsia="Times New Roman" w:hAnsi="&amp;apos" w:cs="Times New Roman"/>
+          <w:color w:val="000000" w:themeColor="text1"/>
+          <w:sz w:val="27"/>
+          <w:szCs w:val="27"/>
+          <w:lang w:val="pt-BR" w:eastAsia="en-GB"/>
+        </w:rPr>
+      </w:pPr>
+      <w:r>
+        <w:rPr>
+          <w:rFonts w:ascii="&amp;apos" w:eastAsia="Times New Roman" w:hAnsi="&amp;apos" w:cs="Times New Roman"/>
+          <w:noProof/>
+          <w:color w:val="000000" w:themeColor="text1"/>
+          <w:sz w:val="27"/>
+          <w:szCs w:val="27"/>
+          <w:lang w:val="pt-BR" w:eastAsia="pt-BR"/>
+        </w:rPr>
+        <w:drawing>
+          <wp:inline distT="0" distB="0" distL="0" distR="0">
+            <wp:extent cx="4953692" cy="3048426"/>
+            <wp:effectExtent l="19050" t="0" r="0" b="0"/>
+            <wp:docPr id="15" name="Imagem 14" descr="11.PNG"/>
+            <wp:cNvGraphicFramePr>
+              <a:graphicFrameLocks xmlns:a="http://schemas.openxmlformats.org/drawingml/2006/main" noChangeAspect="1"/>
+            </wp:cNvGraphicFramePr>
+            <a:graphic xmlns:a="http://schemas.openxmlformats.org/drawingml/2006/main">
+              <a:graphicData uri="http://schemas.openxmlformats.org/drawingml/2006/picture">
+                <pic:pic xmlns:pic="http://schemas.openxmlformats.org/drawingml/2006/picture">
+                  <pic:nvPicPr>
+                    <pic:cNvPr id="0" name="11.PNG"/>
+                    <pic:cNvPicPr/>
+                  </pic:nvPicPr>
+                  <pic:blipFill>
+                    <a:blip r:embed="rId19"/>
+                    <a:stretch>
+                      <a:fillRect/>
+                    </a:stretch>
+                  </pic:blipFill>
+                  <pic:spPr>
+                    <a:xfrm>
+                      <a:off x="0" y="0"/>
+                      <a:ext cx="4953692" cy="3048426"/>
+                    </a:xfrm>
+                    <a:prstGeom prst="rect">
+                      <a:avLst/>
+                    </a:prstGeom>
+                  </pic:spPr>
+                </pic:pic>
+              </a:graphicData>
+            </a:graphic>
+          </wp:inline>
+        </w:drawing>
+      </w:r>
+    </w:p>
+    <w:p>
+      <w:pPr>
         <w:numPr>
           <w:ilvl w:val="0"/>
           <w:numId w:val="2"/>
@@ -2788,6 +3053,7 @@
           <w:szCs w:val="27"/>
           <w:lang w:val="pt-BR" w:eastAsia="en-GB"/>
         </w:rPr>
+        <w:lastRenderedPageBreak/>
         <w:t>friend</w:t>
       </w:r>
       <w:proofErr w:type="spellEnd"/>
@@ -2823,6 +3089,123 @@
           <w:lang w:val="pt-BR" w:eastAsia="en-GB"/>
         </w:rPr>
         <w:t>&lt;&lt;</w:t>
+      </w:r>
+    </w:p>
+    <w:p>
+      <w:pPr>
+        <w:spacing w:before="100" w:beforeAutospacing="1" w:after="0" w:afterAutospacing="1" w:line="240" w:lineRule="auto"/>
+        <w:ind w:left="820"/>
+        <w:rPr>
+          <w:rFonts w:ascii="&amp;apos" w:eastAsia="Times New Roman" w:hAnsi="&amp;apos" w:cs="Times New Roman"/>
+          <w:color w:val="000000" w:themeColor="text1"/>
+          <w:sz w:val="27"/>
+          <w:szCs w:val="27"/>
+          <w:u w:val="single"/>
+          <w:lang w:val="pt-BR" w:eastAsia="en-GB"/>
+        </w:rPr>
+      </w:pPr>
+      <w:r>
+        <w:rPr>
+          <w:rFonts w:ascii="&amp;apos" w:eastAsia="Times New Roman" w:hAnsi="&amp;apos" w:cs="Times New Roman"/>
+          <w:color w:val="000000" w:themeColor="text1"/>
+          <w:sz w:val="27"/>
+          <w:szCs w:val="27"/>
+          <w:lang w:val="pt-BR" w:eastAsia="en-GB"/>
+        </w:rPr>
+        <w:t xml:space="preserve">Classe: </w:t>
+      </w:r>
+      <w:proofErr w:type="spellStart"/>
+      <w:proofErr w:type="gramStart"/>
+      <w:r>
+        <w:rPr>
+          <w:rFonts w:ascii="&amp;apos" w:eastAsia="Times New Roman" w:hAnsi="&amp;apos" w:cs="Times New Roman"/>
+          <w:color w:val="000000" w:themeColor="text1"/>
+          <w:sz w:val="27"/>
+          <w:szCs w:val="27"/>
+          <w:lang w:val="pt-BR" w:eastAsia="en-GB"/>
+        </w:rPr>
+        <w:t>Netflix</w:t>
+      </w:r>
+      <w:proofErr w:type="spellEnd"/>
+      <w:r>
+        <w:rPr>
+          <w:rFonts w:ascii="&amp;apos" w:eastAsia="Times New Roman" w:hAnsi="&amp;apos" w:cs="Times New Roman"/>
+          <w:color w:val="000000" w:themeColor="text1"/>
+          <w:sz w:val="27"/>
+          <w:szCs w:val="27"/>
+          <w:lang w:val="pt-BR" w:eastAsia="en-GB"/>
+        </w:rPr>
+        <w:t>.</w:t>
+      </w:r>
+      <w:proofErr w:type="spellStart"/>
+      <w:proofErr w:type="gramEnd"/>
+      <w:r>
+        <w:rPr>
+          <w:rFonts w:ascii="&amp;apos" w:eastAsia="Times New Roman" w:hAnsi="&amp;apos" w:cs="Times New Roman"/>
+          <w:color w:val="000000" w:themeColor="text1"/>
+          <w:sz w:val="27"/>
+          <w:szCs w:val="27"/>
+          <w:lang w:val="pt-BR" w:eastAsia="en-GB"/>
+        </w:rPr>
+        <w:t>cpp</w:t>
+      </w:r>
+      <w:proofErr w:type="spellEnd"/>
+    </w:p>
+    <w:p>
+      <w:pPr>
+        <w:spacing w:before="100" w:beforeAutospacing="1" w:after="0" w:afterAutospacing="1" w:line="240" w:lineRule="auto"/>
+        <w:rPr>
+          <w:rFonts w:ascii="&amp;apos" w:eastAsia="Times New Roman" w:hAnsi="&amp;apos" w:cs="Times New Roman"/>
+          <w:color w:val="000000" w:themeColor="text1"/>
+          <w:sz w:val="27"/>
+          <w:szCs w:val="27"/>
+          <w:lang w:val="pt-BR" w:eastAsia="en-GB"/>
+        </w:rPr>
+      </w:pPr>
+      <w:r>
+        <w:rPr>
+          <w:rFonts w:ascii="&amp;apos" w:eastAsia="Times New Roman" w:hAnsi="&amp;apos" w:cs="Times New Roman"/>
+          <w:noProof/>
+          <w:color w:val="000000" w:themeColor="text1"/>
+          <w:sz w:val="27"/>
+          <w:szCs w:val="27"/>
+          <w:lang w:val="pt-BR" w:eastAsia="pt-BR"/>
+        </w:rPr>
+        <w:drawing>
+          <wp:inline distT="0" distB="0" distL="0" distR="0">
+            <wp:extent cx="5277587" cy="3210373"/>
+            <wp:effectExtent l="19050" t="0" r="0" b="0"/>
+            <wp:docPr id="16" name="Imagem 15" descr="12.PNG"/>
+            <wp:cNvGraphicFramePr>
+              <a:graphicFrameLocks xmlns:a="http://schemas.openxmlformats.org/drawingml/2006/main" noChangeAspect="1"/>
+            </wp:cNvGraphicFramePr>
+            <a:graphic xmlns:a="http://schemas.openxmlformats.org/drawingml/2006/main">
+              <a:graphicData uri="http://schemas.openxmlformats.org/drawingml/2006/picture">
+                <pic:pic xmlns:pic="http://schemas.openxmlformats.org/drawingml/2006/picture">
+                  <pic:nvPicPr>
+                    <pic:cNvPr id="0" name="12.PNG"/>
+                    <pic:cNvPicPr/>
+                  </pic:nvPicPr>
+                  <pic:blipFill>
+                    <a:blip r:embed="rId20"/>
+                    <a:stretch>
+                      <a:fillRect/>
+                    </a:stretch>
+                  </pic:blipFill>
+                  <pic:spPr>
+                    <a:xfrm>
+                      <a:off x="0" y="0"/>
+                      <a:ext cx="5277587" cy="3210373"/>
+                    </a:xfrm>
+                    <a:prstGeom prst="rect">
+                      <a:avLst/>
+                    </a:prstGeom>
+                  </pic:spPr>
+                </pic:pic>
+              </a:graphicData>
+            </a:graphic>
+          </wp:inline>
+        </w:drawing>
       </w:r>
     </w:p>
     <w:p>
@@ -2866,6 +3249,124 @@
     </w:p>
     <w:p>
       <w:pPr>
+        <w:spacing w:before="100" w:beforeAutospacing="1" w:after="0" w:afterAutospacing="1" w:line="240" w:lineRule="auto"/>
+        <w:ind w:left="820"/>
+        <w:rPr>
+          <w:rFonts w:ascii="&amp;apos" w:eastAsia="Times New Roman" w:hAnsi="&amp;apos" w:cs="Times New Roman"/>
+          <w:color w:val="000000" w:themeColor="text1"/>
+          <w:sz w:val="27"/>
+          <w:szCs w:val="27"/>
+          <w:u w:val="single"/>
+          <w:lang w:val="pt-BR" w:eastAsia="en-GB"/>
+        </w:rPr>
+      </w:pPr>
+      <w:r>
+        <w:rPr>
+          <w:rFonts w:ascii="&amp;apos" w:eastAsia="Times New Roman" w:hAnsi="&amp;apos" w:cs="Times New Roman"/>
+          <w:color w:val="000000" w:themeColor="text1"/>
+          <w:sz w:val="27"/>
+          <w:szCs w:val="27"/>
+          <w:lang w:val="pt-BR" w:eastAsia="en-GB"/>
+        </w:rPr>
+        <w:t xml:space="preserve">Classe: </w:t>
+      </w:r>
+      <w:proofErr w:type="spellStart"/>
+      <w:proofErr w:type="gramStart"/>
+      <w:r>
+        <w:rPr>
+          <w:rFonts w:ascii="&amp;apos" w:eastAsia="Times New Roman" w:hAnsi="&amp;apos" w:cs="Times New Roman"/>
+          <w:color w:val="000000" w:themeColor="text1"/>
+          <w:sz w:val="27"/>
+          <w:szCs w:val="27"/>
+          <w:lang w:val="pt-BR" w:eastAsia="en-GB"/>
+        </w:rPr>
+        <w:t>Netflix</w:t>
+      </w:r>
+      <w:proofErr w:type="spellEnd"/>
+      <w:r>
+        <w:rPr>
+          <w:rFonts w:ascii="&amp;apos" w:eastAsia="Times New Roman" w:hAnsi="&amp;apos" w:cs="Times New Roman"/>
+          <w:color w:val="000000" w:themeColor="text1"/>
+          <w:sz w:val="27"/>
+          <w:szCs w:val="27"/>
+          <w:lang w:val="pt-BR" w:eastAsia="en-GB"/>
+        </w:rPr>
+        <w:t>.</w:t>
+      </w:r>
+      <w:proofErr w:type="spellStart"/>
+      <w:proofErr w:type="gramEnd"/>
+      <w:r>
+        <w:rPr>
+          <w:rFonts w:ascii="&amp;apos" w:eastAsia="Times New Roman" w:hAnsi="&amp;apos" w:cs="Times New Roman"/>
+          <w:color w:val="000000" w:themeColor="text1"/>
+          <w:sz w:val="27"/>
+          <w:szCs w:val="27"/>
+          <w:lang w:val="pt-BR" w:eastAsia="en-GB"/>
+        </w:rPr>
+        <w:t>cpp</w:t>
+      </w:r>
+      <w:proofErr w:type="spellEnd"/>
+    </w:p>
+    <w:p>
+      <w:pPr>
+        <w:spacing w:before="100" w:beforeAutospacing="1" w:after="0" w:afterAutospacing="1" w:line="240" w:lineRule="auto"/>
+        <w:ind w:left="820"/>
+        <w:rPr>
+          <w:rFonts w:ascii="&amp;apos" w:eastAsia="Times New Roman" w:hAnsi="&amp;apos" w:cs="Times New Roman"/>
+          <w:color w:val="000000" w:themeColor="text1"/>
+          <w:sz w:val="27"/>
+          <w:szCs w:val="27"/>
+          <w:lang w:val="pt-BR" w:eastAsia="en-GB"/>
+        </w:rPr>
+      </w:pPr>
+      <w:r>
+        <w:rPr>
+          <w:rFonts w:ascii="&amp;apos" w:eastAsia="Times New Roman" w:hAnsi="&amp;apos" w:cs="Times New Roman"/>
+          <w:noProof/>
+          <w:color w:val="000000" w:themeColor="text1"/>
+          <w:sz w:val="27"/>
+          <w:szCs w:val="27"/>
+          <w:lang w:val="pt-BR" w:eastAsia="pt-BR"/>
+        </w:rPr>
+        <w:drawing>
+          <wp:inline distT="0" distB="0" distL="0" distR="0">
+            <wp:extent cx="5400040" cy="3774440"/>
+            <wp:effectExtent l="19050" t="0" r="0" b="0"/>
+            <wp:docPr id="17" name="Imagem 16" descr="14.PNG"/>
+            <wp:cNvGraphicFramePr>
+              <a:graphicFrameLocks xmlns:a="http://schemas.openxmlformats.org/drawingml/2006/main" noChangeAspect="1"/>
+            </wp:cNvGraphicFramePr>
+            <a:graphic xmlns:a="http://schemas.openxmlformats.org/drawingml/2006/main">
+              <a:graphicData uri="http://schemas.openxmlformats.org/drawingml/2006/picture">
+                <pic:pic xmlns:pic="http://schemas.openxmlformats.org/drawingml/2006/picture">
+                  <pic:nvPicPr>
+                    <pic:cNvPr id="0" name="14.PNG"/>
+                    <pic:cNvPicPr/>
+                  </pic:nvPicPr>
+                  <pic:blipFill>
+                    <a:blip r:embed="rId21"/>
+                    <a:stretch>
+                      <a:fillRect/>
+                    </a:stretch>
+                  </pic:blipFill>
+                  <pic:spPr>
+                    <a:xfrm>
+                      <a:off x="0" y="0"/>
+                      <a:ext cx="5400040" cy="3774440"/>
+                    </a:xfrm>
+                    <a:prstGeom prst="rect">
+                      <a:avLst/>
+                    </a:prstGeom>
+                  </pic:spPr>
+                </pic:pic>
+              </a:graphicData>
+            </a:graphic>
+          </wp:inline>
+        </w:drawing>
+      </w:r>
+    </w:p>
+    <w:p>
+      <w:pPr>
         <w:numPr>
           <w:ilvl w:val="0"/>
           <w:numId w:val="2"/>
@@ -2890,6 +3391,7 @@
           <w:szCs w:val="27"/>
           <w:lang w:val="pt-BR" w:eastAsia="en-GB"/>
         </w:rPr>
+        <w:lastRenderedPageBreak/>
         <w:t>vector</w:t>
       </w:r>
       <w:proofErr w:type="spellEnd"/>
@@ -3025,6 +3527,228 @@
     </w:p>
     <w:p>
       <w:pPr>
+        <w:spacing w:before="75" w:after="75" w:line="315" w:lineRule="atLeast"/>
+        <w:textAlignment w:val="baseline"/>
+        <w:rPr>
+          <w:rFonts w:ascii="&amp;apos" w:eastAsia="Times New Roman" w:hAnsi="&amp;apos" w:cs="Times New Roman"/>
+          <w:color w:val="000000"/>
+          <w:sz w:val="24"/>
+          <w:szCs w:val="24"/>
+          <w:lang w:val="pt-BR" w:eastAsia="en-GB"/>
+        </w:rPr>
+      </w:pPr>
+      <w:r>
+        <w:rPr>
+          <w:rFonts w:ascii="&amp;apos" w:eastAsia="Times New Roman" w:hAnsi="&amp;apos" w:cs="Times New Roman"/>
+          <w:color w:val="000000"/>
+          <w:sz w:val="24"/>
+          <w:szCs w:val="24"/>
+          <w:lang w:val="pt-BR" w:eastAsia="en-GB"/>
+        </w:rPr>
+        <w:t xml:space="preserve">Classe: </w:t>
+      </w:r>
+      <w:proofErr w:type="spellStart"/>
+      <w:proofErr w:type="gramStart"/>
+      <w:r>
+        <w:rPr>
+          <w:rFonts w:ascii="&amp;apos" w:eastAsia="Times New Roman" w:hAnsi="&amp;apos" w:cs="Times New Roman"/>
+          <w:color w:val="000000"/>
+          <w:sz w:val="24"/>
+          <w:szCs w:val="24"/>
+          <w:lang w:val="pt-BR" w:eastAsia="en-GB"/>
+        </w:rPr>
+        <w:t>Usuario</w:t>
+      </w:r>
+      <w:proofErr w:type="spellEnd"/>
+      <w:r>
+        <w:rPr>
+          <w:rFonts w:ascii="&amp;apos" w:eastAsia="Times New Roman" w:hAnsi="&amp;apos" w:cs="Times New Roman"/>
+          <w:color w:val="000000"/>
+          <w:sz w:val="24"/>
+          <w:szCs w:val="24"/>
+          <w:lang w:val="pt-BR" w:eastAsia="en-GB"/>
+        </w:rPr>
+        <w:t>.</w:t>
+      </w:r>
+      <w:proofErr w:type="spellStart"/>
+      <w:proofErr w:type="gramEnd"/>
+      <w:r>
+        <w:rPr>
+          <w:rFonts w:ascii="&amp;apos" w:eastAsia="Times New Roman" w:hAnsi="&amp;apos" w:cs="Times New Roman"/>
+          <w:color w:val="000000"/>
+          <w:sz w:val="24"/>
+          <w:szCs w:val="24"/>
+          <w:lang w:val="pt-BR" w:eastAsia="en-GB"/>
+        </w:rPr>
+        <w:t>cpp</w:t>
+      </w:r>
+      <w:proofErr w:type="spellEnd"/>
+    </w:p>
+    <w:p>
+      <w:pPr>
+        <w:spacing w:before="75" w:after="75" w:line="315" w:lineRule="atLeast"/>
+        <w:textAlignment w:val="baseline"/>
+        <w:rPr>
+          <w:rFonts w:ascii="&amp;apos" w:eastAsia="Times New Roman" w:hAnsi="&amp;apos" w:cs="Times New Roman"/>
+          <w:color w:val="000000"/>
+          <w:sz w:val="24"/>
+          <w:szCs w:val="24"/>
+          <w:lang w:val="pt-BR" w:eastAsia="en-GB"/>
+        </w:rPr>
+      </w:pPr>
+      <w:r>
+        <w:rPr>
+          <w:rFonts w:ascii="&amp;apos" w:eastAsia="Times New Roman" w:hAnsi="&amp;apos" w:cs="Times New Roman"/>
+          <w:noProof/>
+          <w:color w:val="000000"/>
+          <w:sz w:val="24"/>
+          <w:szCs w:val="24"/>
+          <w:lang w:val="pt-BR" w:eastAsia="pt-BR"/>
+        </w:rPr>
+        <w:drawing>
+          <wp:inline distT="0" distB="0" distL="0" distR="0">
+            <wp:extent cx="2467320" cy="1028844"/>
+            <wp:effectExtent l="19050" t="0" r="9180" b="0"/>
+            <wp:docPr id="23" name="Imagem 22" descr="13.PNG"/>
+            <wp:cNvGraphicFramePr>
+              <a:graphicFrameLocks xmlns:a="http://schemas.openxmlformats.org/drawingml/2006/main" noChangeAspect="1"/>
+            </wp:cNvGraphicFramePr>
+            <a:graphic xmlns:a="http://schemas.openxmlformats.org/drawingml/2006/main">
+              <a:graphicData uri="http://schemas.openxmlformats.org/drawingml/2006/picture">
+                <pic:pic xmlns:pic="http://schemas.openxmlformats.org/drawingml/2006/picture">
+                  <pic:nvPicPr>
+                    <pic:cNvPr id="0" name="13.PNG"/>
+                    <pic:cNvPicPr/>
+                  </pic:nvPicPr>
+                  <pic:blipFill>
+                    <a:blip r:embed="rId22"/>
+                    <a:stretch>
+                      <a:fillRect/>
+                    </a:stretch>
+                  </pic:blipFill>
+                  <pic:spPr>
+                    <a:xfrm>
+                      <a:off x="0" y="0"/>
+                      <a:ext cx="2467320" cy="1028844"/>
+                    </a:xfrm>
+                    <a:prstGeom prst="rect">
+                      <a:avLst/>
+                    </a:prstGeom>
+                  </pic:spPr>
+                </pic:pic>
+              </a:graphicData>
+            </a:graphic>
+          </wp:inline>
+        </w:drawing>
+      </w:r>
+    </w:p>
+    <w:p>
+      <w:pPr>
+        <w:spacing w:before="75" w:after="75" w:line="315" w:lineRule="atLeast"/>
+        <w:textAlignment w:val="baseline"/>
+        <w:rPr>
+          <w:rFonts w:ascii="&amp;apos" w:eastAsia="Times New Roman" w:hAnsi="&amp;apos" w:cs="Times New Roman"/>
+          <w:color w:val="000000"/>
+          <w:sz w:val="24"/>
+          <w:szCs w:val="24"/>
+          <w:lang w:val="pt-BR" w:eastAsia="en-GB"/>
+        </w:rPr>
+      </w:pPr>
+      <w:r>
+        <w:rPr>
+          <w:rFonts w:ascii="&amp;apos" w:eastAsia="Times New Roman" w:hAnsi="&amp;apos" w:cs="Times New Roman"/>
+          <w:color w:val="000000"/>
+          <w:sz w:val="24"/>
+          <w:szCs w:val="24"/>
+          <w:lang w:val="pt-BR" w:eastAsia="en-GB"/>
+        </w:rPr>
+        <w:t xml:space="preserve">Classe: </w:t>
+      </w:r>
+      <w:proofErr w:type="gramStart"/>
+      <w:r>
+        <w:rPr>
+          <w:rFonts w:ascii="&amp;apos" w:eastAsia="Times New Roman" w:hAnsi="&amp;apos" w:cs="Times New Roman"/>
+          <w:color w:val="000000"/>
+          <w:sz w:val="24"/>
+          <w:szCs w:val="24"/>
+          <w:lang w:val="pt-BR" w:eastAsia="en-GB"/>
+        </w:rPr>
+        <w:t>Filme.</w:t>
+      </w:r>
+      <w:proofErr w:type="spellStart"/>
+      <w:proofErr w:type="gramEnd"/>
+      <w:r>
+        <w:rPr>
+          <w:rFonts w:ascii="&amp;apos" w:eastAsia="Times New Roman" w:hAnsi="&amp;apos" w:cs="Times New Roman"/>
+          <w:color w:val="000000"/>
+          <w:sz w:val="24"/>
+          <w:szCs w:val="24"/>
+          <w:lang w:val="pt-BR" w:eastAsia="en-GB"/>
+        </w:rPr>
+        <w:t>cpp</w:t>
+      </w:r>
+      <w:proofErr w:type="spellEnd"/>
+    </w:p>
+    <w:p>
+      <w:pPr>
+        <w:spacing w:before="75" w:after="75" w:line="315" w:lineRule="atLeast"/>
+        <w:textAlignment w:val="baseline"/>
+        <w:rPr>
+          <w:rFonts w:ascii="&amp;apos" w:eastAsia="Times New Roman" w:hAnsi="&amp;apos" w:cs="Times New Roman"/>
+          <w:color w:val="000000"/>
+          <w:sz w:val="24"/>
+          <w:szCs w:val="24"/>
+          <w:lang w:val="pt-BR" w:eastAsia="en-GB"/>
+        </w:rPr>
+      </w:pPr>
+      <w:r>
+        <w:rPr>
+          <w:rFonts w:ascii="&amp;apos" w:eastAsia="Times New Roman" w:hAnsi="&amp;apos" w:cs="Times New Roman"/>
+          <w:noProof/>
+          <w:color w:val="000000"/>
+          <w:sz w:val="24"/>
+          <w:szCs w:val="24"/>
+          <w:lang w:val="pt-BR" w:eastAsia="pt-BR"/>
+        </w:rPr>
+        <w:drawing>
+          <wp:inline distT="0" distB="0" distL="0" distR="0">
+            <wp:extent cx="2029108" cy="943107"/>
+            <wp:effectExtent l="19050" t="0" r="9242" b="0"/>
+            <wp:docPr id="24" name="Imagem 23" descr="09.PNG"/>
+            <wp:cNvGraphicFramePr>
+              <a:graphicFrameLocks xmlns:a="http://schemas.openxmlformats.org/drawingml/2006/main" noChangeAspect="1"/>
+            </wp:cNvGraphicFramePr>
+            <a:graphic xmlns:a="http://schemas.openxmlformats.org/drawingml/2006/main">
+              <a:graphicData uri="http://schemas.openxmlformats.org/drawingml/2006/picture">
+                <pic:pic xmlns:pic="http://schemas.openxmlformats.org/drawingml/2006/picture">
+                  <pic:nvPicPr>
+                    <pic:cNvPr id="0" name="09.PNG"/>
+                    <pic:cNvPicPr/>
+                  </pic:nvPicPr>
+                  <pic:blipFill>
+                    <a:blip r:embed="rId23"/>
+                    <a:stretch>
+                      <a:fillRect/>
+                    </a:stretch>
+                  </pic:blipFill>
+                  <pic:spPr>
+                    <a:xfrm>
+                      <a:off x="0" y="0"/>
+                      <a:ext cx="2029108" cy="943107"/>
+                    </a:xfrm>
+                    <a:prstGeom prst="rect">
+                      <a:avLst/>
+                    </a:prstGeom>
+                  </pic:spPr>
+                </pic:pic>
+              </a:graphicData>
+            </a:graphic>
+          </wp:inline>
+        </w:drawing>
+      </w:r>
+    </w:p>
+    <w:p>
+      <w:pPr>
         <w:pStyle w:val="PargrafodaLista"/>
         <w:numPr>
           <w:ilvl w:val="0"/>
@@ -3053,6 +3777,244 @@
     </w:p>
     <w:p>
       <w:pPr>
+        <w:spacing w:before="75" w:after="75" w:line="315" w:lineRule="atLeast"/>
+        <w:textAlignment w:val="baseline"/>
+        <w:rPr>
+          <w:rFonts w:ascii="&amp;apos" w:eastAsia="Times New Roman" w:hAnsi="&amp;apos" w:cs="Times New Roman"/>
+          <w:color w:val="000000"/>
+          <w:sz w:val="24"/>
+          <w:szCs w:val="24"/>
+          <w:lang w:val="pt-BR" w:eastAsia="en-GB"/>
+        </w:rPr>
+      </w:pPr>
+      <w:proofErr w:type="gramStart"/>
+      <w:r>
+        <w:rPr>
+          <w:rFonts w:ascii="&amp;apos" w:eastAsia="Times New Roman" w:hAnsi="&amp;apos" w:cs="Times New Roman"/>
+          <w:color w:val="000000"/>
+          <w:sz w:val="24"/>
+          <w:szCs w:val="24"/>
+          <w:lang w:val="pt-BR" w:eastAsia="en-GB"/>
+        </w:rPr>
+        <w:t>Classe:</w:t>
+      </w:r>
+      <w:proofErr w:type="spellStart"/>
+      <w:proofErr w:type="gramEnd"/>
+      <w:r>
+        <w:rPr>
+          <w:rFonts w:ascii="&amp;apos" w:eastAsia="Times New Roman" w:hAnsi="&amp;apos" w:cs="Times New Roman"/>
+          <w:color w:val="000000"/>
+          <w:sz w:val="24"/>
+          <w:szCs w:val="24"/>
+          <w:lang w:val="pt-BR" w:eastAsia="en-GB"/>
+        </w:rPr>
+        <w:t>Usuario</w:t>
+      </w:r>
+      <w:proofErr w:type="spellEnd"/>
+      <w:r>
+        <w:rPr>
+          <w:rFonts w:ascii="&amp;apos" w:eastAsia="Times New Roman" w:hAnsi="&amp;apos" w:cs="Times New Roman"/>
+          <w:color w:val="000000"/>
+          <w:sz w:val="24"/>
+          <w:szCs w:val="24"/>
+          <w:lang w:val="pt-BR" w:eastAsia="en-GB"/>
+        </w:rPr>
+        <w:t>.</w:t>
+      </w:r>
+      <w:proofErr w:type="spellStart"/>
+      <w:r>
+        <w:rPr>
+          <w:rFonts w:ascii="&amp;apos" w:eastAsia="Times New Roman" w:hAnsi="&amp;apos" w:cs="Times New Roman"/>
+          <w:color w:val="000000"/>
+          <w:sz w:val="24"/>
+          <w:szCs w:val="24"/>
+          <w:lang w:val="pt-BR" w:eastAsia="en-GB"/>
+        </w:rPr>
+        <w:t>cpp</w:t>
+      </w:r>
+      <w:proofErr w:type="spellEnd"/>
+    </w:p>
+    <w:p>
+      <w:pPr>
+        <w:spacing w:before="75" w:after="75" w:line="315" w:lineRule="atLeast"/>
+        <w:textAlignment w:val="baseline"/>
+        <w:rPr>
+          <w:rFonts w:ascii="&amp;apos" w:eastAsia="Times New Roman" w:hAnsi="&amp;apos" w:cs="Times New Roman"/>
+          <w:color w:val="000000"/>
+          <w:sz w:val="24"/>
+          <w:szCs w:val="24"/>
+          <w:lang w:val="pt-BR" w:eastAsia="en-GB"/>
+        </w:rPr>
+      </w:pPr>
+      <w:r>
+        <w:rPr>
+          <w:rFonts w:ascii="&amp;apos" w:eastAsia="Times New Roman" w:hAnsi="&amp;apos" w:cs="Times New Roman"/>
+          <w:noProof/>
+          <w:color w:val="000000"/>
+          <w:sz w:val="24"/>
+          <w:szCs w:val="24"/>
+          <w:lang w:val="pt-BR" w:eastAsia="pt-BR"/>
+        </w:rPr>
+        <w:drawing>
+          <wp:inline distT="0" distB="0" distL="0" distR="0">
+            <wp:extent cx="5400040" cy="3005455"/>
+            <wp:effectExtent l="19050" t="0" r="0" b="0"/>
+            <wp:docPr id="25" name="Imagem 24" descr="18.PNG"/>
+            <wp:cNvGraphicFramePr>
+              <a:graphicFrameLocks xmlns:a="http://schemas.openxmlformats.org/drawingml/2006/main" noChangeAspect="1"/>
+            </wp:cNvGraphicFramePr>
+            <a:graphic xmlns:a="http://schemas.openxmlformats.org/drawingml/2006/main">
+              <a:graphicData uri="http://schemas.openxmlformats.org/drawingml/2006/picture">
+                <pic:pic xmlns:pic="http://schemas.openxmlformats.org/drawingml/2006/picture">
+                  <pic:nvPicPr>
+                    <pic:cNvPr id="0" name="18.PNG"/>
+                    <pic:cNvPicPr/>
+                  </pic:nvPicPr>
+                  <pic:blipFill>
+                    <a:blip r:embed="rId24"/>
+                    <a:stretch>
+                      <a:fillRect/>
+                    </a:stretch>
+                  </pic:blipFill>
+                  <pic:spPr>
+                    <a:xfrm>
+                      <a:off x="0" y="0"/>
+                      <a:ext cx="5400040" cy="3005455"/>
+                    </a:xfrm>
+                    <a:prstGeom prst="rect">
+                      <a:avLst/>
+                    </a:prstGeom>
+                  </pic:spPr>
+                </pic:pic>
+              </a:graphicData>
+            </a:graphic>
+          </wp:inline>
+        </w:drawing>
+      </w:r>
+    </w:p>
+    <w:p>
+      <w:pPr>
+        <w:spacing w:before="75" w:after="75" w:line="315" w:lineRule="atLeast"/>
+        <w:textAlignment w:val="baseline"/>
+        <w:rPr>
+          <w:rFonts w:ascii="&amp;apos" w:eastAsia="Times New Roman" w:hAnsi="&amp;apos" w:cs="Times New Roman"/>
+          <w:color w:val="000000"/>
+          <w:sz w:val="24"/>
+          <w:szCs w:val="24"/>
+          <w:lang w:val="pt-BR" w:eastAsia="en-GB"/>
+        </w:rPr>
+      </w:pPr>
+      <w:r>
+        <w:rPr>
+          <w:rFonts w:ascii="&amp;apos" w:eastAsia="Times New Roman" w:hAnsi="&amp;apos" w:cs="Times New Roman"/>
+          <w:color w:val="000000"/>
+          <w:sz w:val="24"/>
+          <w:szCs w:val="24"/>
+          <w:lang w:val="pt-BR" w:eastAsia="en-GB"/>
+        </w:rPr>
+        <w:t xml:space="preserve">Classe: </w:t>
+      </w:r>
+      <w:proofErr w:type="gramStart"/>
+      <w:r>
+        <w:rPr>
+          <w:rFonts w:ascii="&amp;apos" w:eastAsia="Times New Roman" w:hAnsi="&amp;apos" w:cs="Times New Roman"/>
+          <w:color w:val="000000"/>
+          <w:sz w:val="24"/>
+          <w:szCs w:val="24"/>
+          <w:lang w:val="pt-BR" w:eastAsia="en-GB"/>
+        </w:rPr>
+        <w:t>Filme.</w:t>
+      </w:r>
+      <w:proofErr w:type="spellStart"/>
+      <w:proofErr w:type="gramEnd"/>
+      <w:r>
+        <w:rPr>
+          <w:rFonts w:ascii="&amp;apos" w:eastAsia="Times New Roman" w:hAnsi="&amp;apos" w:cs="Times New Roman"/>
+          <w:color w:val="000000"/>
+          <w:sz w:val="24"/>
+          <w:szCs w:val="24"/>
+          <w:lang w:val="pt-BR" w:eastAsia="en-GB"/>
+        </w:rPr>
+        <w:t>cpp</w:t>
+      </w:r>
+      <w:proofErr w:type="spellEnd"/>
+    </w:p>
+    <w:p>
+      <w:pPr>
+        <w:spacing w:before="75" w:after="75" w:line="315" w:lineRule="atLeast"/>
+        <w:textAlignment w:val="baseline"/>
+        <w:rPr>
+          <w:rFonts w:ascii="&amp;apos" w:eastAsia="Times New Roman" w:hAnsi="&amp;apos" w:cs="Times New Roman"/>
+          <w:color w:val="000000"/>
+          <w:sz w:val="24"/>
+          <w:szCs w:val="24"/>
+          <w:lang w:val="pt-BR" w:eastAsia="en-GB"/>
+        </w:rPr>
+      </w:pPr>
+    </w:p>
+    <w:p>
+      <w:pPr>
+        <w:spacing w:before="75" w:after="75" w:line="315" w:lineRule="atLeast"/>
+        <w:textAlignment w:val="baseline"/>
+        <w:rPr>
+          <w:rFonts w:ascii="&amp;apos" w:eastAsia="Times New Roman" w:hAnsi="&amp;apos" w:cs="Times New Roman"/>
+          <w:color w:val="000000"/>
+          <w:sz w:val="24"/>
+          <w:szCs w:val="24"/>
+          <w:u w:val="single"/>
+          <w:lang w:val="pt-BR" w:eastAsia="en-GB"/>
+        </w:rPr>
+      </w:pPr>
+      <w:r>
+        <w:rPr>
+          <w:rFonts w:ascii="&amp;apos" w:eastAsia="Times New Roman" w:hAnsi="&amp;apos" w:cs="Times New Roman"/>
+          <w:noProof/>
+          <w:color w:val="000000"/>
+          <w:sz w:val="24"/>
+          <w:szCs w:val="24"/>
+          <w:u w:val="single"/>
+          <w:lang w:val="pt-BR" w:eastAsia="pt-BR"/>
+        </w:rPr>
+        <w:lastRenderedPageBreak/>
+        <w:drawing>
+          <wp:inline distT="0" distB="0" distL="0" distR="0">
+            <wp:extent cx="4277322" cy="3143689"/>
+            <wp:effectExtent l="19050" t="0" r="8928" b="0"/>
+            <wp:docPr id="28" name="Imagem 27" descr="19.PNG"/>
+            <wp:cNvGraphicFramePr>
+              <a:graphicFrameLocks xmlns:a="http://schemas.openxmlformats.org/drawingml/2006/main" noChangeAspect="1"/>
+            </wp:cNvGraphicFramePr>
+            <a:graphic xmlns:a="http://schemas.openxmlformats.org/drawingml/2006/main">
+              <a:graphicData uri="http://schemas.openxmlformats.org/drawingml/2006/picture">
+                <pic:pic xmlns:pic="http://schemas.openxmlformats.org/drawingml/2006/picture">
+                  <pic:nvPicPr>
+                    <pic:cNvPr id="0" name="19.PNG"/>
+                    <pic:cNvPicPr/>
+                  </pic:nvPicPr>
+                  <pic:blipFill>
+                    <a:blip r:embed="rId25"/>
+                    <a:stretch>
+                      <a:fillRect/>
+                    </a:stretch>
+                  </pic:blipFill>
+                  <pic:spPr>
+                    <a:xfrm>
+                      <a:off x="0" y="0"/>
+                      <a:ext cx="4277322" cy="3143689"/>
+                    </a:xfrm>
+                    <a:prstGeom prst="rect">
+                      <a:avLst/>
+                    </a:prstGeom>
+                  </pic:spPr>
+                </pic:pic>
+              </a:graphicData>
+            </a:graphic>
+          </wp:inline>
+        </w:drawing>
+      </w:r>
+    </w:p>
+    <w:p>
+      <w:pPr>
         <w:pStyle w:val="PargrafodaLista"/>
         <w:numPr>
           <w:ilvl w:val="0"/>
@@ -3105,6 +4067,229 @@
     </w:p>
     <w:p>
       <w:pPr>
+        <w:spacing w:before="75" w:after="75" w:line="315" w:lineRule="atLeast"/>
+        <w:textAlignment w:val="baseline"/>
+        <w:rPr>
+          <w:rFonts w:ascii="&amp;apos" w:eastAsia="Times New Roman" w:hAnsi="&amp;apos" w:cs="Times New Roman"/>
+          <w:color w:val="000000"/>
+          <w:sz w:val="24"/>
+          <w:szCs w:val="24"/>
+          <w:u w:val="single"/>
+          <w:lang w:val="pt-BR" w:eastAsia="en-GB"/>
+        </w:rPr>
+      </w:pPr>
+      <w:r>
+        <w:rPr>
+          <w:rFonts w:ascii="&amp;apos" w:eastAsia="Times New Roman" w:hAnsi="&amp;apos" w:cs="Times New Roman"/>
+          <w:color w:val="000000"/>
+          <w:sz w:val="24"/>
+          <w:szCs w:val="24"/>
+          <w:lang w:val="pt-BR" w:eastAsia="en-GB"/>
+        </w:rPr>
+        <w:t xml:space="preserve">Classe: </w:t>
+      </w:r>
+      <w:proofErr w:type="spellStart"/>
+      <w:proofErr w:type="gramStart"/>
+      <w:r>
+        <w:rPr>
+          <w:rFonts w:ascii="&amp;apos" w:eastAsia="Times New Roman" w:hAnsi="&amp;apos" w:cs="Times New Roman"/>
+          <w:color w:val="000000"/>
+          <w:sz w:val="24"/>
+          <w:szCs w:val="24"/>
+          <w:lang w:val="pt-BR" w:eastAsia="en-GB"/>
+        </w:rPr>
+        <w:t>Usuario</w:t>
+      </w:r>
+      <w:proofErr w:type="spellEnd"/>
+      <w:r>
+        <w:rPr>
+          <w:rFonts w:ascii="&amp;apos" w:eastAsia="Times New Roman" w:hAnsi="&amp;apos" w:cs="Times New Roman"/>
+          <w:color w:val="000000"/>
+          <w:sz w:val="24"/>
+          <w:szCs w:val="24"/>
+          <w:lang w:val="pt-BR" w:eastAsia="en-GB"/>
+        </w:rPr>
+        <w:t>.</w:t>
+      </w:r>
+      <w:proofErr w:type="spellStart"/>
+      <w:proofErr w:type="gramEnd"/>
+      <w:r>
+        <w:rPr>
+          <w:rFonts w:ascii="&amp;apos" w:eastAsia="Times New Roman" w:hAnsi="&amp;apos" w:cs="Times New Roman"/>
+          <w:color w:val="000000"/>
+          <w:sz w:val="24"/>
+          <w:szCs w:val="24"/>
+          <w:lang w:val="pt-BR" w:eastAsia="en-GB"/>
+        </w:rPr>
+        <w:t>cpp</w:t>
+      </w:r>
+      <w:proofErr w:type="spellEnd"/>
+    </w:p>
+    <w:p>
+      <w:pPr>
+        <w:spacing w:before="75" w:after="75" w:line="315" w:lineRule="atLeast"/>
+        <w:textAlignment w:val="baseline"/>
+        <w:rPr>
+          <w:rFonts w:ascii="&amp;apos" w:eastAsia="Times New Roman" w:hAnsi="&amp;apos" w:cs="Times New Roman"/>
+          <w:color w:val="000000"/>
+          <w:sz w:val="24"/>
+          <w:szCs w:val="24"/>
+          <w:lang w:val="pt-BR" w:eastAsia="en-GB"/>
+        </w:rPr>
+      </w:pPr>
+      <w:r>
+        <w:rPr>
+          <w:rFonts w:ascii="&amp;apos" w:eastAsia="Times New Roman" w:hAnsi="&amp;apos" w:cs="Times New Roman"/>
+          <w:noProof/>
+          <w:color w:val="000000"/>
+          <w:sz w:val="24"/>
+          <w:szCs w:val="24"/>
+          <w:lang w:val="pt-BR" w:eastAsia="pt-BR"/>
+        </w:rPr>
+        <w:drawing>
+          <wp:inline distT="0" distB="0" distL="0" distR="0">
+            <wp:extent cx="2467320" cy="1028844"/>
+            <wp:effectExtent l="19050" t="0" r="9180" b="0"/>
+            <wp:docPr id="29" name="Imagem 28" descr="13.PNG"/>
+            <wp:cNvGraphicFramePr>
+              <a:graphicFrameLocks xmlns:a="http://schemas.openxmlformats.org/drawingml/2006/main" noChangeAspect="1"/>
+            </wp:cNvGraphicFramePr>
+            <a:graphic xmlns:a="http://schemas.openxmlformats.org/drawingml/2006/main">
+              <a:graphicData uri="http://schemas.openxmlformats.org/drawingml/2006/picture">
+                <pic:pic xmlns:pic="http://schemas.openxmlformats.org/drawingml/2006/picture">
+                  <pic:nvPicPr>
+                    <pic:cNvPr id="0" name="13.PNG"/>
+                    <pic:cNvPicPr/>
+                  </pic:nvPicPr>
+                  <pic:blipFill>
+                    <a:blip r:embed="rId22"/>
+                    <a:stretch>
+                      <a:fillRect/>
+                    </a:stretch>
+                  </pic:blipFill>
+                  <pic:spPr>
+                    <a:xfrm>
+                      <a:off x="0" y="0"/>
+                      <a:ext cx="2467320" cy="1028844"/>
+                    </a:xfrm>
+                    <a:prstGeom prst="rect">
+                      <a:avLst/>
+                    </a:prstGeom>
+                  </pic:spPr>
+                </pic:pic>
+              </a:graphicData>
+            </a:graphic>
+          </wp:inline>
+        </w:drawing>
+      </w:r>
+    </w:p>
+    <w:p>
+      <w:pPr>
+        <w:spacing w:before="75" w:after="75" w:line="315" w:lineRule="atLeast"/>
+        <w:textAlignment w:val="baseline"/>
+        <w:rPr>
+          <w:rFonts w:ascii="&amp;apos" w:eastAsia="Times New Roman" w:hAnsi="&amp;apos" w:cs="Times New Roman"/>
+          <w:color w:val="000000"/>
+          <w:sz w:val="24"/>
+          <w:szCs w:val="24"/>
+          <w:lang w:val="pt-BR" w:eastAsia="en-GB"/>
+        </w:rPr>
+      </w:pPr>
+      <w:r>
+        <w:rPr>
+          <w:rFonts w:ascii="&amp;apos" w:eastAsia="Times New Roman" w:hAnsi="&amp;apos" w:cs="Times New Roman"/>
+          <w:color w:val="000000"/>
+          <w:sz w:val="24"/>
+          <w:szCs w:val="24"/>
+          <w:lang w:val="pt-BR" w:eastAsia="en-GB"/>
+        </w:rPr>
+        <w:t xml:space="preserve">Classe: </w:t>
+      </w:r>
+      <w:proofErr w:type="gramStart"/>
+      <w:r>
+        <w:rPr>
+          <w:rFonts w:ascii="&amp;apos" w:eastAsia="Times New Roman" w:hAnsi="&amp;apos" w:cs="Times New Roman"/>
+          <w:color w:val="000000"/>
+          <w:sz w:val="24"/>
+          <w:szCs w:val="24"/>
+          <w:lang w:val="pt-BR" w:eastAsia="en-GB"/>
+        </w:rPr>
+        <w:t>Filme.</w:t>
+      </w:r>
+      <w:proofErr w:type="spellStart"/>
+      <w:proofErr w:type="gramEnd"/>
+      <w:r>
+        <w:rPr>
+          <w:rFonts w:ascii="&amp;apos" w:eastAsia="Times New Roman" w:hAnsi="&amp;apos" w:cs="Times New Roman"/>
+          <w:color w:val="000000"/>
+          <w:sz w:val="24"/>
+          <w:szCs w:val="24"/>
+          <w:lang w:val="pt-BR" w:eastAsia="en-GB"/>
+        </w:rPr>
+        <w:t>cpp</w:t>
+      </w:r>
+      <w:proofErr w:type="spellEnd"/>
+    </w:p>
+    <w:p>
+      <w:pPr>
+        <w:spacing w:before="75" w:after="75" w:line="315" w:lineRule="atLeast"/>
+        <w:textAlignment w:val="baseline"/>
+        <w:rPr>
+          <w:rFonts w:ascii="&amp;apos" w:eastAsia="Times New Roman" w:hAnsi="&amp;apos" w:cs="Times New Roman"/>
+          <w:color w:val="000000"/>
+          <w:sz w:val="24"/>
+          <w:szCs w:val="24"/>
+          <w:lang w:val="pt-BR" w:eastAsia="en-GB"/>
+        </w:rPr>
+      </w:pPr>
+      <w:r>
+        <w:rPr>
+          <w:rFonts w:ascii="&amp;apos" w:eastAsia="Times New Roman" w:hAnsi="&amp;apos" w:cs="Times New Roman"/>
+          <w:noProof/>
+          <w:color w:val="000000"/>
+          <w:sz w:val="24"/>
+          <w:szCs w:val="24"/>
+          <w:lang w:val="pt-BR" w:eastAsia="pt-BR"/>
+        </w:rPr>
+        <w:drawing>
+          <wp:inline distT="0" distB="0" distL="0" distR="0">
+            <wp:extent cx="2038635" cy="1000265"/>
+            <wp:effectExtent l="19050" t="0" r="0" b="0"/>
+            <wp:docPr id="30" name="Imagem 29" descr="20.PNG"/>
+            <wp:cNvGraphicFramePr>
+              <a:graphicFrameLocks xmlns:a="http://schemas.openxmlformats.org/drawingml/2006/main" noChangeAspect="1"/>
+            </wp:cNvGraphicFramePr>
+            <a:graphic xmlns:a="http://schemas.openxmlformats.org/drawingml/2006/main">
+              <a:graphicData uri="http://schemas.openxmlformats.org/drawingml/2006/picture">
+                <pic:pic xmlns:pic="http://schemas.openxmlformats.org/drawingml/2006/picture">
+                  <pic:nvPicPr>
+                    <pic:cNvPr id="0" name="20.PNG"/>
+                    <pic:cNvPicPr/>
+                  </pic:nvPicPr>
+                  <pic:blipFill>
+                    <a:blip r:embed="rId26"/>
+                    <a:stretch>
+                      <a:fillRect/>
+                    </a:stretch>
+                  </pic:blipFill>
+                  <pic:spPr>
+                    <a:xfrm>
+                      <a:off x="0" y="0"/>
+                      <a:ext cx="2038635" cy="1000265"/>
+                    </a:xfrm>
+                    <a:prstGeom prst="rect">
+                      <a:avLst/>
+                    </a:prstGeom>
+                  </pic:spPr>
+                </pic:pic>
+              </a:graphicData>
+            </a:graphic>
+          </wp:inline>
+        </w:drawing>
+      </w:r>
+    </w:p>
+    <w:p>
+      <w:pPr>
         <w:pStyle w:val="PargrafodaLista"/>
         <w:numPr>
           <w:ilvl w:val="0"/>
@@ -3185,6 +4370,255 @@
     </w:p>
     <w:p>
       <w:pPr>
+        <w:spacing w:before="75" w:after="75" w:line="315" w:lineRule="atLeast"/>
+        <w:ind w:left="360"/>
+        <w:textAlignment w:val="baseline"/>
+        <w:rPr>
+          <w:rFonts w:ascii="&amp;apos" w:eastAsia="Times New Roman" w:hAnsi="&amp;apos" w:cs="Times New Roman"/>
+          <w:color w:val="000000"/>
+          <w:sz w:val="24"/>
+          <w:szCs w:val="24"/>
+          <w:lang w:val="pt-BR" w:eastAsia="en-GB"/>
+        </w:rPr>
+      </w:pPr>
+      <w:r>
+        <w:rPr>
+          <w:rFonts w:ascii="&amp;apos" w:eastAsia="Times New Roman" w:hAnsi="&amp;apos" w:cs="Times New Roman"/>
+          <w:color w:val="000000"/>
+          <w:sz w:val="24"/>
+          <w:szCs w:val="24"/>
+          <w:lang w:val="pt-BR" w:eastAsia="en-GB"/>
+        </w:rPr>
+        <w:t xml:space="preserve">Classe: </w:t>
+      </w:r>
+      <w:proofErr w:type="spellStart"/>
+      <w:proofErr w:type="gramStart"/>
+      <w:r>
+        <w:rPr>
+          <w:rFonts w:ascii="&amp;apos" w:eastAsia="Times New Roman" w:hAnsi="&amp;apos" w:cs="Times New Roman"/>
+          <w:color w:val="000000"/>
+          <w:sz w:val="24"/>
+          <w:szCs w:val="24"/>
+          <w:lang w:val="pt-BR" w:eastAsia="en-GB"/>
+        </w:rPr>
+        <w:t>Usuario</w:t>
+      </w:r>
+      <w:proofErr w:type="spellEnd"/>
+      <w:r>
+        <w:rPr>
+          <w:rFonts w:ascii="&amp;apos" w:eastAsia="Times New Roman" w:hAnsi="&amp;apos" w:cs="Times New Roman"/>
+          <w:color w:val="000000"/>
+          <w:sz w:val="24"/>
+          <w:szCs w:val="24"/>
+          <w:lang w:val="pt-BR" w:eastAsia="en-GB"/>
+        </w:rPr>
+        <w:t>.</w:t>
+      </w:r>
+      <w:proofErr w:type="spellStart"/>
+      <w:proofErr w:type="gramEnd"/>
+      <w:r>
+        <w:rPr>
+          <w:rFonts w:ascii="&amp;apos" w:eastAsia="Times New Roman" w:hAnsi="&amp;apos" w:cs="Times New Roman"/>
+          <w:color w:val="000000"/>
+          <w:sz w:val="24"/>
+          <w:szCs w:val="24"/>
+          <w:lang w:val="pt-BR" w:eastAsia="en-GB"/>
+        </w:rPr>
+        <w:t>cpp</w:t>
+      </w:r>
+      <w:proofErr w:type="spellEnd"/>
+    </w:p>
+    <w:p>
+      <w:pPr>
+        <w:spacing w:before="75" w:after="75" w:line="315" w:lineRule="atLeast"/>
+        <w:textAlignment w:val="baseline"/>
+        <w:rPr>
+          <w:rFonts w:ascii="&amp;apos" w:eastAsia="Times New Roman" w:hAnsi="&amp;apos" w:cs="Times New Roman"/>
+          <w:color w:val="000000"/>
+          <w:sz w:val="24"/>
+          <w:szCs w:val="24"/>
+          <w:lang w:val="pt-BR" w:eastAsia="en-GB"/>
+        </w:rPr>
+      </w:pPr>
+    </w:p>
+    <w:p>
+      <w:pPr>
+        <w:spacing w:before="75" w:after="75" w:line="315" w:lineRule="atLeast"/>
+        <w:textAlignment w:val="baseline"/>
+        <w:rPr>
+          <w:rFonts w:ascii="&amp;apos" w:eastAsia="Times New Roman" w:hAnsi="&amp;apos" w:cs="Times New Roman"/>
+          <w:color w:val="000000"/>
+          <w:sz w:val="24"/>
+          <w:szCs w:val="24"/>
+          <w:lang w:val="pt-BR" w:eastAsia="en-GB"/>
+        </w:rPr>
+      </w:pPr>
+      <w:r>
+        <w:rPr>
+          <w:rFonts w:ascii="&amp;apos" w:eastAsia="Times New Roman" w:hAnsi="&amp;apos" w:cs="Times New Roman"/>
+          <w:color w:val="000000"/>
+          <w:sz w:val="24"/>
+          <w:szCs w:val="24"/>
+          <w:lang w:val="pt-BR" w:eastAsia="en-GB"/>
+        </w:rPr>
+        <w:lastRenderedPageBreak/>
+        <w:drawing>
+          <wp:inline distT="0" distB="0" distL="0" distR="0">
+            <wp:extent cx="5400040" cy="3007995"/>
+            <wp:effectExtent l="19050" t="0" r="0" b="0"/>
+            <wp:docPr id="20" name="Imagem 18" descr="15.PNG"/>
+            <wp:cNvGraphicFramePr>
+              <a:graphicFrameLocks xmlns:a="http://schemas.openxmlformats.org/drawingml/2006/main" noChangeAspect="1"/>
+            </wp:cNvGraphicFramePr>
+            <a:graphic xmlns:a="http://schemas.openxmlformats.org/drawingml/2006/main">
+              <a:graphicData uri="http://schemas.openxmlformats.org/drawingml/2006/picture">
+                <pic:pic xmlns:pic="http://schemas.openxmlformats.org/drawingml/2006/picture">
+                  <pic:nvPicPr>
+                    <pic:cNvPr id="0" name="15.PNG"/>
+                    <pic:cNvPicPr/>
+                  </pic:nvPicPr>
+                  <pic:blipFill>
+                    <a:blip r:embed="rId27"/>
+                    <a:stretch>
+                      <a:fillRect/>
+                    </a:stretch>
+                  </pic:blipFill>
+                  <pic:spPr>
+                    <a:xfrm>
+                      <a:off x="0" y="0"/>
+                      <a:ext cx="5400040" cy="3007995"/>
+                    </a:xfrm>
+                    <a:prstGeom prst="rect">
+                      <a:avLst/>
+                    </a:prstGeom>
+                  </pic:spPr>
+                </pic:pic>
+              </a:graphicData>
+            </a:graphic>
+          </wp:inline>
+        </w:drawing>
+      </w:r>
+    </w:p>
+    <w:p>
+      <w:pPr>
+        <w:spacing w:before="75" w:after="75" w:line="315" w:lineRule="atLeast"/>
+        <w:textAlignment w:val="baseline"/>
+        <w:rPr>
+          <w:rFonts w:ascii="&amp;apos" w:eastAsia="Times New Roman" w:hAnsi="&amp;apos" w:cs="Times New Roman"/>
+          <w:color w:val="000000"/>
+          <w:sz w:val="24"/>
+          <w:szCs w:val="24"/>
+          <w:lang w:val="pt-BR" w:eastAsia="en-GB"/>
+        </w:rPr>
+      </w:pPr>
+    </w:p>
+    <w:p>
+      <w:pPr>
+        <w:spacing w:before="75" w:after="75" w:line="315" w:lineRule="atLeast"/>
+        <w:textAlignment w:val="baseline"/>
+        <w:rPr>
+          <w:rFonts w:ascii="&amp;apos" w:eastAsia="Times New Roman" w:hAnsi="&amp;apos" w:cs="Times New Roman"/>
+          <w:color w:val="000000"/>
+          <w:sz w:val="24"/>
+          <w:szCs w:val="24"/>
+          <w:lang w:val="pt-BR" w:eastAsia="en-GB"/>
+        </w:rPr>
+      </w:pPr>
+      <w:r>
+        <w:rPr>
+          <w:rFonts w:ascii="&amp;apos" w:eastAsia="Times New Roman" w:hAnsi="&amp;apos" w:cs="Times New Roman"/>
+          <w:color w:val="000000"/>
+          <w:sz w:val="24"/>
+          <w:szCs w:val="24"/>
+          <w:lang w:val="pt-BR" w:eastAsia="en-GB"/>
+        </w:rPr>
+        <w:t xml:space="preserve">Classe: </w:t>
+      </w:r>
+      <w:proofErr w:type="gramStart"/>
+      <w:r>
+        <w:rPr>
+          <w:rFonts w:ascii="&amp;apos" w:eastAsia="Times New Roman" w:hAnsi="&amp;apos" w:cs="Times New Roman"/>
+          <w:color w:val="000000"/>
+          <w:sz w:val="24"/>
+          <w:szCs w:val="24"/>
+          <w:lang w:val="pt-BR" w:eastAsia="en-GB"/>
+        </w:rPr>
+        <w:t>Filme.</w:t>
+      </w:r>
+      <w:proofErr w:type="spellStart"/>
+      <w:proofErr w:type="gramEnd"/>
+      <w:r>
+        <w:rPr>
+          <w:rFonts w:ascii="&amp;apos" w:eastAsia="Times New Roman" w:hAnsi="&amp;apos" w:cs="Times New Roman"/>
+          <w:color w:val="000000"/>
+          <w:sz w:val="24"/>
+          <w:szCs w:val="24"/>
+          <w:lang w:val="pt-BR" w:eastAsia="en-GB"/>
+        </w:rPr>
+        <w:t>cpp</w:t>
+      </w:r>
+      <w:proofErr w:type="spellEnd"/>
+    </w:p>
+    <w:p>
+      <w:pPr>
+        <w:spacing w:before="75" w:after="75" w:line="315" w:lineRule="atLeast"/>
+        <w:textAlignment w:val="baseline"/>
+        <w:rPr>
+          <w:rFonts w:ascii="&amp;apos" w:eastAsia="Times New Roman" w:hAnsi="&amp;apos" w:cs="Times New Roman"/>
+          <w:color w:val="000000"/>
+          <w:sz w:val="24"/>
+          <w:szCs w:val="24"/>
+          <w:lang w:val="pt-BR" w:eastAsia="en-GB"/>
+        </w:rPr>
+      </w:pPr>
+      <w:r>
+        <w:rPr>
+          <w:rFonts w:ascii="&amp;apos" w:eastAsia="Times New Roman" w:hAnsi="&amp;apos" w:cs="Times New Roman"/>
+          <w:noProof/>
+          <w:color w:val="000000"/>
+          <w:sz w:val="24"/>
+          <w:szCs w:val="24"/>
+          <w:lang w:val="pt-BR" w:eastAsia="pt-BR"/>
+        </w:rPr>
+        <w:drawing>
+          <wp:inline distT="0" distB="0" distL="0" distR="0">
+            <wp:extent cx="5400040" cy="2391410"/>
+            <wp:effectExtent l="19050" t="0" r="0" b="0"/>
+            <wp:docPr id="21" name="Imagem 20" descr="16.PNG"/>
+            <wp:cNvGraphicFramePr>
+              <a:graphicFrameLocks xmlns:a="http://schemas.openxmlformats.org/drawingml/2006/main" noChangeAspect="1"/>
+            </wp:cNvGraphicFramePr>
+            <a:graphic xmlns:a="http://schemas.openxmlformats.org/drawingml/2006/main">
+              <a:graphicData uri="http://schemas.openxmlformats.org/drawingml/2006/picture">
+                <pic:pic xmlns:pic="http://schemas.openxmlformats.org/drawingml/2006/picture">
+                  <pic:nvPicPr>
+                    <pic:cNvPr id="0" name="16.PNG"/>
+                    <pic:cNvPicPr/>
+                  </pic:nvPicPr>
+                  <pic:blipFill>
+                    <a:blip r:embed="rId28"/>
+                    <a:stretch>
+                      <a:fillRect/>
+                    </a:stretch>
+                  </pic:blipFill>
+                  <pic:spPr>
+                    <a:xfrm>
+                      <a:off x="0" y="0"/>
+                      <a:ext cx="5400040" cy="2391410"/>
+                    </a:xfrm>
+                    <a:prstGeom prst="rect">
+                      <a:avLst/>
+                    </a:prstGeom>
+                  </pic:spPr>
+                </pic:pic>
+              </a:graphicData>
+            </a:graphic>
+          </wp:inline>
+        </w:drawing>
+      </w:r>
+    </w:p>
+    <w:p>
+      <w:pPr>
         <w:pStyle w:val="PargrafodaLista"/>
         <w:numPr>
           <w:ilvl w:val="0"/>
@@ -3247,6 +4681,65 @@
     </w:p>
     <w:p>
       <w:pPr>
+        <w:pStyle w:val="PargrafodaLista"/>
+        <w:spacing w:before="75" w:after="75" w:line="315" w:lineRule="atLeast"/>
+        <w:textAlignment w:val="baseline"/>
+        <w:rPr>
+          <w:rFonts w:ascii="&amp;apos" w:eastAsia="Times New Roman" w:hAnsi="&amp;apos" w:cs="Times New Roman"/>
+          <w:color w:val="000000"/>
+          <w:sz w:val="24"/>
+          <w:szCs w:val="24"/>
+          <w:u w:val="single"/>
+          <w:lang w:val="pt-BR" w:eastAsia="en-GB"/>
+        </w:rPr>
+      </w:pPr>
+      <w:r>
+        <w:rPr>
+          <w:rFonts w:ascii="&amp;apos" w:eastAsia="Times New Roman" w:hAnsi="&amp;apos" w:cs="Times New Roman"/>
+          <w:color w:val="000000"/>
+          <w:sz w:val="24"/>
+          <w:szCs w:val="24"/>
+          <w:lang w:val="pt-BR" w:eastAsia="en-GB"/>
+        </w:rPr>
+        <w:t xml:space="preserve">Classe: </w:t>
+      </w:r>
+      <w:proofErr w:type="spellStart"/>
+      <w:proofErr w:type="gramStart"/>
+      <w:r>
+        <w:rPr>
+          <w:rFonts w:ascii="&amp;apos" w:eastAsia="Times New Roman" w:hAnsi="&amp;apos" w:cs="Times New Roman"/>
+          <w:color w:val="000000"/>
+          <w:sz w:val="24"/>
+          <w:szCs w:val="24"/>
+          <w:lang w:val="pt-BR" w:eastAsia="en-GB"/>
+        </w:rPr>
+        <w:t>Usuario</w:t>
+      </w:r>
+      <w:proofErr w:type="spellEnd"/>
+      <w:r>
+        <w:rPr>
+          <w:rFonts w:ascii="&amp;apos" w:eastAsia="Times New Roman" w:hAnsi="&amp;apos" w:cs="Times New Roman"/>
+          <w:color w:val="000000"/>
+          <w:sz w:val="24"/>
+          <w:szCs w:val="24"/>
+          <w:lang w:val="pt-BR" w:eastAsia="en-GB"/>
+        </w:rPr>
+        <w:t>.</w:t>
+      </w:r>
+      <w:proofErr w:type="gramEnd"/>
+      <w:r>
+        <w:rPr>
+          <w:rFonts w:ascii="&amp;apos" w:eastAsia="Times New Roman" w:hAnsi="&amp;apos" w:cs="Times New Roman"/>
+          <w:color w:val="000000"/>
+          <w:sz w:val="24"/>
+          <w:szCs w:val="24"/>
+          <w:lang w:val="pt-BR" w:eastAsia="en-GB"/>
+        </w:rPr>
+        <w:t>h</w:t>
+      </w:r>
+    </w:p>
+    <w:p>
+      <w:pPr>
         <w:spacing w:after="0" w:line="240" w:lineRule="auto"/>
         <w:rPr>
           <w:rFonts w:ascii="&amp;apos" w:eastAsia="Times New Roman" w:hAnsi="&amp;apos" w:cs="Times New Roman"/>
@@ -3256,6 +4749,51 @@
           <w:lang w:val="pt-BR" w:eastAsia="en-GB"/>
         </w:rPr>
       </w:pPr>
+      <w:r>
+        <w:rPr>
+          <w:rFonts w:ascii="&amp;apos" w:eastAsia="Times New Roman" w:hAnsi="&amp;apos" w:cs="Times New Roman"/>
+          <w:noProof/>
+          <w:color w:val="000000"/>
+          <w:sz w:val="27"/>
+          <w:szCs w:val="27"/>
+          <w:lang w:val="pt-BR" w:eastAsia="pt-BR"/>
+        </w:rPr>
+        <w:drawing>
+          <wp:inline distT="0" distB="0" distL="0" distR="0">
+            <wp:extent cx="2048161" cy="161948"/>
+            <wp:effectExtent l="19050" t="0" r="9239" b="0"/>
+            <wp:docPr id="22" name="Imagem 21" descr="17.PNG"/>
+            <wp:cNvGraphicFramePr>
+              <a:graphicFrameLocks xmlns:a="http://schemas.openxmlformats.org/drawingml/2006/main" noChangeAspect="1"/>
+            </wp:cNvGraphicFramePr>
+            <a:graphic xmlns:a="http://schemas.openxmlformats.org/drawingml/2006/main">
+              <a:graphicData uri="http://schemas.openxmlformats.org/drawingml/2006/picture">
+                <pic:pic xmlns:pic="http://schemas.openxmlformats.org/drawingml/2006/picture">
+                  <pic:nvPicPr>
+                    <pic:cNvPr id="0" name="17.PNG"/>
+                    <pic:cNvPicPr/>
+                  </pic:nvPicPr>
+                  <pic:blipFill>
+                    <a:blip r:embed="rId29"/>
+                    <a:stretch>
+                      <a:fillRect/>
+                    </a:stretch>
+                  </pic:blipFill>
+                  <pic:spPr>
+                    <a:xfrm>
+                      <a:off x="0" y="0"/>
+                      <a:ext cx="2048161" cy="161948"/>
+                    </a:xfrm>
+                    <a:prstGeom prst="rect">
+                      <a:avLst/>
+                    </a:prstGeom>
+                  </pic:spPr>
+                </pic:pic>
+              </a:graphicData>
+            </a:graphic>
+          </wp:inline>
+        </w:drawing>
+      </w:r>
     </w:p>
     <w:p>
       <w:pPr>
@@ -3454,6 +4992,64 @@
     </w:p>
     <w:p>
       <w:pPr>
+        <w:spacing w:before="100" w:beforeAutospacing="1" w:after="100" w:afterAutospacing="1" w:line="240" w:lineRule="auto"/>
+        <w:rPr>
+          <w:rFonts w:ascii="&amp;apos" w:eastAsia="Times New Roman" w:hAnsi="&amp;apos" w:cs="Times New Roman"/>
+          <w:color w:val="000000"/>
+          <w:sz w:val="27"/>
+          <w:szCs w:val="27"/>
+          <w:lang w:val="pt-BR" w:eastAsia="en-GB"/>
+        </w:rPr>
+      </w:pPr>
+      <w:r>
+        <w:rPr>
+          <w:rFonts w:ascii="&amp;apos" w:eastAsia="Times New Roman" w:hAnsi="&amp;apos" w:cs="Times New Roman"/>
+          <w:noProof/>
+          <w:color w:val="000000"/>
+          <w:sz w:val="27"/>
+          <w:szCs w:val="27"/>
+          <w:lang w:val="pt-BR" w:eastAsia="pt-BR"/>
+        </w:rPr>
+        <w:lastRenderedPageBreak/>
+        <w:drawing>
+          <wp:inline distT="0" distB="0" distL="0" distR="0">
+            <wp:extent cx="5400040" cy="2679700"/>
+            <wp:effectExtent l="19050" t="0" r="0" b="0"/>
+            <wp:docPr id="26" name="Imagem 25" descr="NetflixDiagrama.png"/>
+            <wp:cNvGraphicFramePr>
+              <a:graphicFrameLocks xmlns:a="http://schemas.openxmlformats.org/drawingml/2006/main" noChangeAspect="1"/>
+            </wp:cNvGraphicFramePr>
+            <a:graphic xmlns:a="http://schemas.openxmlformats.org/drawingml/2006/main">
+              <a:graphicData uri="http://schemas.openxmlformats.org/drawingml/2006/picture">
+                <pic:pic xmlns:pic="http://schemas.openxmlformats.org/drawingml/2006/picture">
+                  <pic:nvPicPr>
+                    <pic:cNvPr id="0" name="NetflixDiagrama.png"/>
+                    <pic:cNvPicPr/>
+                  </pic:nvPicPr>
+                  <pic:blipFill>
+                    <a:blip r:embed="rId30" cstate="print"/>
+                    <a:stretch>
+                      <a:fillRect/>
+                    </a:stretch>
+                  </pic:blipFill>
+                  <pic:spPr>
+                    <a:xfrm>
+                      <a:off x="0" y="0"/>
+                      <a:ext cx="5400040" cy="2679700"/>
+                    </a:xfrm>
+                    <a:prstGeom prst="rect">
+                      <a:avLst/>
+                    </a:prstGeom>
+                  </pic:spPr>
+                </pic:pic>
+              </a:graphicData>
+            </a:graphic>
+          </wp:inline>
+        </w:drawing>
+      </w:r>
+    </w:p>
+    <w:p>
+      <w:pPr>
         <w:numPr>
           <w:ilvl w:val="1"/>
           <w:numId w:val="4"/>
@@ -3480,6 +5076,114 @@
     </w:p>
     <w:p>
       <w:pPr>
+        <w:spacing w:before="100" w:beforeAutospacing="1" w:after="100" w:afterAutospacing="1" w:line="240" w:lineRule="auto"/>
+        <w:ind w:left="720"/>
+        <w:rPr>
+          <w:rFonts w:ascii="&amp;apos" w:eastAsia="Times New Roman" w:hAnsi="&amp;apos" w:cs="Times New Roman"/>
+          <w:color w:val="000000"/>
+          <w:sz w:val="27"/>
+          <w:szCs w:val="27"/>
+          <w:lang w:val="pt-BR" w:eastAsia="en-GB"/>
+        </w:rPr>
+      </w:pPr>
+      <w:r>
+        <w:rPr>
+          <w:rFonts w:ascii="&amp;apos" w:eastAsia="Times New Roman" w:hAnsi="&amp;apos" w:cs="Times New Roman"/>
+          <w:color w:val="000000"/>
+          <w:sz w:val="27"/>
+          <w:szCs w:val="27"/>
+          <w:lang w:val="pt-BR" w:eastAsia="en-GB"/>
+        </w:rPr>
+        <w:t xml:space="preserve">Classe: </w:t>
+      </w:r>
+      <w:proofErr w:type="spellStart"/>
+      <w:proofErr w:type="gramStart"/>
+      <w:r>
+        <w:rPr>
+          <w:rFonts w:ascii="&amp;apos" w:eastAsia="Times New Roman" w:hAnsi="&amp;apos" w:cs="Times New Roman"/>
+          <w:color w:val="000000"/>
+          <w:sz w:val="27"/>
+          <w:szCs w:val="27"/>
+          <w:lang w:val="pt-BR" w:eastAsia="en-GB"/>
+        </w:rPr>
+        <w:t>ServicoStreaming</w:t>
+      </w:r>
+      <w:proofErr w:type="spellEnd"/>
+      <w:proofErr w:type="gramEnd"/>
+      <w:r>
+        <w:rPr>
+          <w:rFonts w:ascii="&amp;apos" w:eastAsia="Times New Roman" w:hAnsi="&amp;apos" w:cs="Times New Roman"/>
+          <w:color w:val="000000"/>
+          <w:sz w:val="27"/>
+          <w:szCs w:val="27"/>
+          <w:lang w:val="pt-BR" w:eastAsia="en-GB"/>
+        </w:rPr>
+        <w:t>.h</w:t>
+      </w:r>
+    </w:p>
+    <w:p>
+      <w:pPr>
+        <w:numPr>
+          <w:ilvl w:val="0"/>
+          <w:numId w:val="4"/>
+        </w:numPr>
+        <w:spacing w:before="100" w:beforeAutospacing="1" w:after="100" w:afterAutospacing="1" w:line="240" w:lineRule="auto"/>
+        <w:rPr>
+          <w:rFonts w:ascii="&amp;apos" w:eastAsia="Times New Roman" w:hAnsi="&amp;apos" w:cs="Times New Roman"/>
+          <w:color w:val="000000"/>
+          <w:sz w:val="27"/>
+          <w:szCs w:val="27"/>
+          <w:lang w:val="pt-BR" w:eastAsia="en-GB"/>
+        </w:rPr>
+      </w:pPr>
+      <w:r>
+        <w:rPr>
+          <w:rFonts w:ascii="&amp;apos" w:eastAsia="Times New Roman" w:hAnsi="&amp;apos" w:cs="Times New Roman"/>
+          <w:noProof/>
+          <w:color w:val="000000"/>
+          <w:sz w:val="27"/>
+          <w:szCs w:val="27"/>
+          <w:lang w:val="pt-BR" w:eastAsia="pt-BR"/>
+        </w:rPr>
+        <w:drawing>
+          <wp:inline distT="0" distB="0" distL="0" distR="0">
+            <wp:extent cx="5363324" cy="209579"/>
+            <wp:effectExtent l="19050" t="0" r="8776" b="0"/>
+            <wp:docPr id="31" name="Imagem 30" descr="22.PNG"/>
+            <wp:cNvGraphicFramePr>
+              <a:graphicFrameLocks xmlns:a="http://schemas.openxmlformats.org/drawingml/2006/main" noChangeAspect="1"/>
+            </wp:cNvGraphicFramePr>
+            <a:graphic xmlns:a="http://schemas.openxmlformats.org/drawingml/2006/main">
+              <a:graphicData uri="http://schemas.openxmlformats.org/drawingml/2006/picture">
+                <pic:pic xmlns:pic="http://schemas.openxmlformats.org/drawingml/2006/picture">
+                  <pic:nvPicPr>
+                    <pic:cNvPr id="0" name="22.PNG"/>
+                    <pic:cNvPicPr/>
+                  </pic:nvPicPr>
+                  <pic:blipFill>
+                    <a:blip r:embed="rId31"/>
+                    <a:stretch>
+                      <a:fillRect/>
+                    </a:stretch>
+                  </pic:blipFill>
+                  <pic:spPr>
+                    <a:xfrm>
+                      <a:off x="0" y="0"/>
+                      <a:ext cx="5363324" cy="209579"/>
+                    </a:xfrm>
+                    <a:prstGeom prst="rect">
+                      <a:avLst/>
+                    </a:prstGeom>
+                  </pic:spPr>
+                </pic:pic>
+              </a:graphicData>
+            </a:graphic>
+          </wp:inline>
+        </w:drawing>
+      </w:r>
+    </w:p>
+    <w:p>
+      <w:pPr>
         <w:numPr>
           <w:ilvl w:val="1"/>
           <w:numId w:val="4"/>
@@ -3501,30 +5205,196 @@
           <w:szCs w:val="27"/>
           <w:lang w:val="pt-BR" w:eastAsia="en-GB"/>
         </w:rPr>
+        <w:t>Construtor de cópia, e sobrecargas dos operadores de atribuição (=) e &lt;&lt; (</w:t>
+      </w:r>
+      <w:proofErr w:type="spellStart"/>
+      <w:r>
+        <w:rPr>
+          <w:rFonts w:ascii="&amp;apos" w:eastAsia="Times New Roman" w:hAnsi="&amp;apos" w:cs="Times New Roman"/>
+          <w:color w:val="000000"/>
+          <w:sz w:val="27"/>
+          <w:szCs w:val="27"/>
+          <w:lang w:val="pt-BR" w:eastAsia="en-GB"/>
+        </w:rPr>
+        <w:t>cout</w:t>
+      </w:r>
+      <w:proofErr w:type="spellEnd"/>
+      <w:r>
+        <w:rPr>
+          <w:rFonts w:ascii="&amp;apos" w:eastAsia="Times New Roman" w:hAnsi="&amp;apos" w:cs="Times New Roman"/>
+          <w:color w:val="000000"/>
+          <w:sz w:val="27"/>
+          <w:szCs w:val="27"/>
+          <w:lang w:val="pt-BR" w:eastAsia="en-GB"/>
+        </w:rPr>
+        <w:t xml:space="preserve"> &lt;&lt; base) para a classe base e derivada</w:t>
+      </w:r>
+    </w:p>
+    <w:p>
+      <w:pPr>
+        <w:spacing w:before="100" w:beforeAutospacing="1" w:after="100" w:afterAutospacing="1" w:line="240" w:lineRule="auto"/>
+        <w:ind w:left="1440"/>
+        <w:rPr>
+          <w:rFonts w:ascii="&amp;apos" w:eastAsia="Times New Roman" w:hAnsi="&amp;apos" w:cs="Times New Roman"/>
+          <w:color w:val="000000"/>
+          <w:sz w:val="27"/>
+          <w:szCs w:val="27"/>
+          <w:u w:val="single"/>
+          <w:lang w:val="pt-BR" w:eastAsia="en-GB"/>
+        </w:rPr>
+      </w:pPr>
+      <w:r>
+        <w:rPr>
+          <w:rFonts w:ascii="&amp;apos" w:eastAsia="Times New Roman" w:hAnsi="&amp;apos" w:cs="Times New Roman"/>
+          <w:color w:val="000000"/>
+          <w:sz w:val="27"/>
+          <w:szCs w:val="27"/>
+          <w:lang w:val="pt-BR" w:eastAsia="en-GB"/>
+        </w:rPr>
+        <w:t xml:space="preserve">Classe: </w:t>
+      </w:r>
+      <w:proofErr w:type="spellStart"/>
+      <w:proofErr w:type="gramStart"/>
+      <w:r>
+        <w:rPr>
+          <w:rFonts w:ascii="&amp;apos" w:eastAsia="Times New Roman" w:hAnsi="&amp;apos" w:cs="Times New Roman"/>
+          <w:color w:val="000000"/>
+          <w:sz w:val="27"/>
+          <w:szCs w:val="27"/>
+          <w:lang w:val="pt-BR" w:eastAsia="en-GB"/>
+        </w:rPr>
+        <w:t>ServicoStreaming</w:t>
+      </w:r>
+      <w:proofErr w:type="spellEnd"/>
+      <w:proofErr w:type="gramEnd"/>
+      <w:r>
+        <w:rPr>
+          <w:rFonts w:ascii="&amp;apos" w:eastAsia="Times New Roman" w:hAnsi="&amp;apos" w:cs="Times New Roman"/>
+          <w:color w:val="000000"/>
+          <w:sz w:val="27"/>
+          <w:szCs w:val="27"/>
+          <w:lang w:val="pt-BR" w:eastAsia="en-GB"/>
+        </w:rPr>
+        <w:t>.</w:t>
+      </w:r>
+      <w:proofErr w:type="spellStart"/>
+      <w:r>
+        <w:rPr>
+          <w:rFonts w:ascii="&amp;apos" w:eastAsia="Times New Roman" w:hAnsi="&amp;apos" w:cs="Times New Roman"/>
+          <w:color w:val="000000"/>
+          <w:sz w:val="27"/>
+          <w:szCs w:val="27"/>
+          <w:lang w:val="pt-BR" w:eastAsia="en-GB"/>
+        </w:rPr>
+        <w:t>cpp</w:t>
+      </w:r>
+      <w:proofErr w:type="spellEnd"/>
+    </w:p>
+    <w:p>
+      <w:pPr>
+        <w:numPr>
+          <w:ilvl w:val="0"/>
+          <w:numId w:val="4"/>
+        </w:numPr>
+        <w:spacing w:before="100" w:beforeAutospacing="1" w:after="100" w:afterAutospacing="1" w:line="240" w:lineRule="auto"/>
+        <w:rPr>
+          <w:rFonts w:ascii="&amp;apos" w:eastAsia="Times New Roman" w:hAnsi="&amp;apos" w:cs="Times New Roman"/>
+          <w:color w:val="000000"/>
+          <w:sz w:val="27"/>
+          <w:szCs w:val="27"/>
+          <w:lang w:val="pt-BR" w:eastAsia="en-GB"/>
+        </w:rPr>
+      </w:pPr>
+      <w:r>
+        <w:rPr>
+          <w:rFonts w:ascii="&amp;apos" w:eastAsia="Times New Roman" w:hAnsi="&amp;apos" w:cs="Times New Roman"/>
+          <w:noProof/>
+          <w:color w:val="000000"/>
+          <w:sz w:val="27"/>
+          <w:szCs w:val="27"/>
+          <w:lang w:val="pt-BR" w:eastAsia="pt-BR"/>
+        </w:rPr>
         <w:lastRenderedPageBreak/>
-        <w:t>Construtor de cópia, e sobrecargas dos operadores de atribuição (=) e &lt;&lt; (</w:t>
-      </w:r>
-      <w:proofErr w:type="spellStart"/>
-      <w:r>
-        <w:rPr>
-          <w:rFonts w:ascii="&amp;apos" w:eastAsia="Times New Roman" w:hAnsi="&amp;apos" w:cs="Times New Roman"/>
-          <w:color w:val="000000"/>
-          <w:sz w:val="27"/>
-          <w:szCs w:val="27"/>
-          <w:lang w:val="pt-BR" w:eastAsia="en-GB"/>
-        </w:rPr>
-        <w:t>cout</w:t>
-      </w:r>
-      <w:proofErr w:type="spellEnd"/>
-      <w:r>
-        <w:rPr>
-          <w:rFonts w:ascii="&amp;apos" w:eastAsia="Times New Roman" w:hAnsi="&amp;apos" w:cs="Times New Roman"/>
-          <w:color w:val="000000"/>
-          <w:sz w:val="27"/>
-          <w:szCs w:val="27"/>
-          <w:lang w:val="pt-BR" w:eastAsia="en-GB"/>
-        </w:rPr>
-        <w:t xml:space="preserve"> &lt;&lt; base) para a classe base e derivada</w:t>
+        <w:drawing>
+          <wp:inline distT="0" distB="0" distL="0" distR="0">
+            <wp:extent cx="5400040" cy="2553970"/>
+            <wp:effectExtent l="19050" t="0" r="0" b="0"/>
+            <wp:docPr id="33" name="Imagem 32" descr="23.PNG"/>
+            <wp:cNvGraphicFramePr>
+              <a:graphicFrameLocks xmlns:a="http://schemas.openxmlformats.org/drawingml/2006/main" noChangeAspect="1"/>
+            </wp:cNvGraphicFramePr>
+            <a:graphic xmlns:a="http://schemas.openxmlformats.org/drawingml/2006/main">
+              <a:graphicData uri="http://schemas.openxmlformats.org/drawingml/2006/picture">
+                <pic:pic xmlns:pic="http://schemas.openxmlformats.org/drawingml/2006/picture">
+                  <pic:nvPicPr>
+                    <pic:cNvPr id="0" name="23.PNG"/>
+                    <pic:cNvPicPr/>
+                  </pic:nvPicPr>
+                  <pic:blipFill>
+                    <a:blip r:embed="rId32"/>
+                    <a:stretch>
+                      <a:fillRect/>
+                    </a:stretch>
+                  </pic:blipFill>
+                  <pic:spPr>
+                    <a:xfrm>
+                      <a:off x="0" y="0"/>
+                      <a:ext cx="5400040" cy="2553970"/>
+                    </a:xfrm>
+                    <a:prstGeom prst="rect">
+                      <a:avLst/>
+                    </a:prstGeom>
+                  </pic:spPr>
+                </pic:pic>
+              </a:graphicData>
+            </a:graphic>
+          </wp:inline>
+        </w:drawing>
+      </w:r>
+      <w:r>
+        <w:rPr>
+          <w:rFonts w:ascii="&amp;apos" w:eastAsia="Times New Roman" w:hAnsi="&amp;apos" w:cs="Times New Roman"/>
+          <w:noProof/>
+          <w:color w:val="000000"/>
+          <w:sz w:val="27"/>
+          <w:szCs w:val="27"/>
+          <w:lang w:val="pt-BR" w:eastAsia="pt-BR"/>
+        </w:rPr>
+        <w:drawing>
+          <wp:inline distT="0" distB="0" distL="0" distR="0">
+            <wp:extent cx="5400040" cy="2355850"/>
+            <wp:effectExtent l="19050" t="0" r="0" b="0"/>
+            <wp:docPr id="34" name="Imagem 33" descr="24.PNG"/>
+            <wp:cNvGraphicFramePr>
+              <a:graphicFrameLocks xmlns:a="http://schemas.openxmlformats.org/drawingml/2006/main" noChangeAspect="1"/>
+            </wp:cNvGraphicFramePr>
+            <a:graphic xmlns:a="http://schemas.openxmlformats.org/drawingml/2006/main">
+              <a:graphicData uri="http://schemas.openxmlformats.org/drawingml/2006/picture">
+                <pic:pic xmlns:pic="http://schemas.openxmlformats.org/drawingml/2006/picture">
+                  <pic:nvPicPr>
+                    <pic:cNvPr id="0" name="24.PNG"/>
+                    <pic:cNvPicPr/>
+                  </pic:nvPicPr>
+                  <pic:blipFill>
+                    <a:blip r:embed="rId33"/>
+                    <a:stretch>
+                      <a:fillRect/>
+                    </a:stretch>
+                  </pic:blipFill>
+                  <pic:spPr>
+                    <a:xfrm>
+                      <a:off x="0" y="0"/>
+                      <a:ext cx="5400040" cy="2355850"/>
+                    </a:xfrm>
+                    <a:prstGeom prst="rect">
+                      <a:avLst/>
+                    </a:prstGeom>
+                  </pic:spPr>
+                </pic:pic>
+              </a:graphicData>
+            </a:graphic>
+          </wp:inline>
+        </w:drawing>
       </w:r>
     </w:p>
     <w:p>
@@ -3572,7 +5442,134 @@
           <w:szCs w:val="27"/>
           <w:lang w:val="pt-BR" w:eastAsia="en-GB"/>
         </w:rPr>
-        <w:t xml:space="preserve"> acessando diretamente os atributos na classe derivada</w:t>
+        <w:t xml:space="preserve"> acessando diretamente os atributos na classe </w:t>
+      </w:r>
+      <w:proofErr w:type="gramStart"/>
+      <w:r>
+        <w:rPr>
+          <w:rFonts w:ascii="&amp;apos" w:eastAsia="Times New Roman" w:hAnsi="&amp;apos" w:cs="Times New Roman"/>
+          <w:color w:val="000000"/>
+          <w:sz w:val="27"/>
+          <w:szCs w:val="27"/>
+          <w:lang w:val="pt-BR" w:eastAsia="en-GB"/>
+        </w:rPr>
+        <w:t>derivada</w:t>
+      </w:r>
+      <w:proofErr w:type="gramEnd"/>
+    </w:p>
+    <w:p>
+      <w:pPr>
+        <w:spacing w:before="100" w:beforeAutospacing="1" w:after="100" w:afterAutospacing="1" w:line="240" w:lineRule="auto"/>
+        <w:ind w:left="720"/>
+        <w:rPr>
+          <w:rFonts w:ascii="&amp;apos" w:eastAsia="Times New Roman" w:hAnsi="&amp;apos" w:cs="Times New Roman"/>
+          <w:color w:val="000000"/>
+          <w:sz w:val="27"/>
+          <w:szCs w:val="27"/>
+          <w:u w:val="single"/>
+          <w:lang w:val="pt-BR" w:eastAsia="en-GB"/>
+        </w:rPr>
+      </w:pPr>
+      <w:proofErr w:type="gramStart"/>
+      <w:r>
+        <w:rPr>
+          <w:rFonts w:ascii="&amp;apos" w:eastAsia="Times New Roman" w:hAnsi="&amp;apos" w:cs="Times New Roman"/>
+          <w:color w:val="000000"/>
+          <w:sz w:val="27"/>
+          <w:szCs w:val="27"/>
+          <w:lang w:val="pt-BR" w:eastAsia="en-GB"/>
+        </w:rPr>
+        <w:t>Classe :</w:t>
+      </w:r>
+      <w:proofErr w:type="gramEnd"/>
+      <w:r>
+        <w:rPr>
+          <w:rFonts w:ascii="&amp;apos" w:eastAsia="Times New Roman" w:hAnsi="&amp;apos" w:cs="Times New Roman"/>
+          <w:color w:val="000000"/>
+          <w:sz w:val="27"/>
+          <w:szCs w:val="27"/>
+          <w:lang w:val="pt-BR" w:eastAsia="en-GB"/>
+        </w:rPr>
+        <w:t xml:space="preserve"> </w:t>
+      </w:r>
+      <w:proofErr w:type="spellStart"/>
+      <w:r>
+        <w:rPr>
+          <w:rFonts w:ascii="&amp;apos" w:eastAsia="Times New Roman" w:hAnsi="&amp;apos" w:cs="Times New Roman"/>
+          <w:color w:val="000000"/>
+          <w:sz w:val="27"/>
+          <w:szCs w:val="27"/>
+          <w:lang w:val="pt-BR" w:eastAsia="en-GB"/>
+        </w:rPr>
+        <w:t>Servico</w:t>
+      </w:r>
+      <w:proofErr w:type="spellEnd"/>
+      <w:r>
+        <w:rPr>
+          <w:rFonts w:ascii="&amp;apos" w:eastAsia="Times New Roman" w:hAnsi="&amp;apos" w:cs="Times New Roman"/>
+          <w:color w:val="000000"/>
+          <w:sz w:val="27"/>
+          <w:szCs w:val="27"/>
+          <w:lang w:val="pt-BR" w:eastAsia="en-GB"/>
+        </w:rPr>
+        <w:t>.h</w:t>
+      </w:r>
+    </w:p>
+    <w:p>
+      <w:pPr>
+        <w:spacing w:before="100" w:beforeAutospacing="1" w:after="100" w:afterAutospacing="1" w:line="240" w:lineRule="auto"/>
+        <w:rPr>
+          <w:rFonts w:ascii="&amp;apos" w:eastAsia="Times New Roman" w:hAnsi="&amp;apos" w:cs="Times New Roman"/>
+          <w:color w:val="000000"/>
+          <w:sz w:val="27"/>
+          <w:szCs w:val="27"/>
+          <w:lang w:val="pt-BR" w:eastAsia="en-GB"/>
+        </w:rPr>
+      </w:pPr>
+      <w:r>
+        <w:rPr>
+          <w:rFonts w:ascii="&amp;apos" w:eastAsia="Times New Roman" w:hAnsi="&amp;apos" w:cs="Times New Roman"/>
+          <w:noProof/>
+          <w:color w:val="000000"/>
+          <w:sz w:val="27"/>
+          <w:szCs w:val="27"/>
+          <w:lang w:val="pt-BR" w:eastAsia="pt-BR"/>
+        </w:rPr>
+        <w:drawing>
+          <wp:inline distT="0" distB="0" distL="0" distR="0">
+            <wp:extent cx="5400040" cy="1368425"/>
+            <wp:effectExtent l="19050" t="0" r="0" b="0"/>
+            <wp:docPr id="32" name="Imagem 31" descr="21.PNG"/>
+            <wp:cNvGraphicFramePr>
+              <a:graphicFrameLocks xmlns:a="http://schemas.openxmlformats.org/drawingml/2006/main" noChangeAspect="1"/>
+            </wp:cNvGraphicFramePr>
+            <a:graphic xmlns:a="http://schemas.openxmlformats.org/drawingml/2006/main">
+              <a:graphicData uri="http://schemas.openxmlformats.org/drawingml/2006/picture">
+                <pic:pic xmlns:pic="http://schemas.openxmlformats.org/drawingml/2006/picture">
+                  <pic:nvPicPr>
+                    <pic:cNvPr id="0" name="21.PNG"/>
+                    <pic:cNvPicPr/>
+                  </pic:nvPicPr>
+                  <pic:blipFill>
+                    <a:blip r:embed="rId34"/>
+                    <a:stretch>
+                      <a:fillRect/>
+                    </a:stretch>
+                  </pic:blipFill>
+                  <pic:spPr>
+                    <a:xfrm>
+                      <a:off x="0" y="0"/>
+                      <a:ext cx="5400040" cy="1368425"/>
+                    </a:xfrm>
+                    <a:prstGeom prst="rect">
+                      <a:avLst/>
+                    </a:prstGeom>
+                  </pic:spPr>
+                </pic:pic>
+              </a:graphicData>
+            </a:graphic>
+          </wp:inline>
+        </w:drawing>
       </w:r>
     </w:p>
     <w:p>
@@ -3599,6 +5596,92 @@
           <w:lang w:val="pt-BR" w:eastAsia="en-GB"/>
         </w:rPr>
         <w:t>Alocação dinâmica de memória na classe base e derivada</w:t>
+      </w:r>
+    </w:p>
+    <w:p>
+      <w:pPr>
+        <w:spacing w:before="100" w:beforeAutospacing="1" w:after="100" w:afterAutospacing="1" w:line="240" w:lineRule="auto"/>
+        <w:ind w:left="1440"/>
+        <w:rPr>
+          <w:rFonts w:ascii="&amp;apos" w:eastAsia="Times New Roman" w:hAnsi="&amp;apos" w:cs="Times New Roman"/>
+          <w:color w:val="000000"/>
+          <w:sz w:val="27"/>
+          <w:szCs w:val="27"/>
+          <w:u w:val="single"/>
+          <w:lang w:val="pt-BR" w:eastAsia="en-GB"/>
+        </w:rPr>
+      </w:pPr>
+      <w:r>
+        <w:rPr>
+          <w:rFonts w:ascii="&amp;apos" w:eastAsia="Times New Roman" w:hAnsi="&amp;apos" w:cs="Times New Roman"/>
+          <w:color w:val="000000"/>
+          <w:sz w:val="27"/>
+          <w:szCs w:val="27"/>
+          <w:lang w:val="pt-BR" w:eastAsia="en-GB"/>
+        </w:rPr>
+        <w:t>Classe:ServicoStreaming.cpp</w:t>
+      </w:r>
+    </w:p>
+    <w:p>
+      <w:pPr>
+        <w:numPr>
+          <w:ilvl w:val="0"/>
+          <w:numId w:val="4"/>
+        </w:numPr>
+        <w:spacing w:before="100" w:beforeAutospacing="1" w:after="100" w:afterAutospacing="1" w:line="240" w:lineRule="auto"/>
+        <w:rPr>
+          <w:rFonts w:ascii="&amp;apos" w:eastAsia="Times New Roman" w:hAnsi="&amp;apos" w:cs="Times New Roman"/>
+          <w:color w:val="000000"/>
+          <w:sz w:val="27"/>
+          <w:szCs w:val="27"/>
+          <w:lang w:val="pt-BR" w:eastAsia="en-GB"/>
+        </w:rPr>
+      </w:pPr>
+      <w:r>
+        <w:rPr>
+          <w:rFonts w:ascii="&amp;apos" w:eastAsia="Times New Roman" w:hAnsi="&amp;apos" w:cs="Times New Roman"/>
+          <w:noProof/>
+          <w:color w:val="000000"/>
+          <w:sz w:val="27"/>
+          <w:szCs w:val="27"/>
+          <w:lang w:val="pt-BR" w:eastAsia="pt-BR"/>
+        </w:rPr>
+        <w:lastRenderedPageBreak/>
+        <w:drawing>
+          <wp:inline distT="0" distB="0" distL="0" distR="0">
+            <wp:extent cx="5353798" cy="2591162"/>
+            <wp:effectExtent l="19050" t="0" r="0" b="0"/>
+            <wp:docPr id="35" name="Imagem 34" descr="26.PNG"/>
+            <wp:cNvGraphicFramePr>
+              <a:graphicFrameLocks xmlns:a="http://schemas.openxmlformats.org/drawingml/2006/main" noChangeAspect="1"/>
+            </wp:cNvGraphicFramePr>
+            <a:graphic xmlns:a="http://schemas.openxmlformats.org/drawingml/2006/main">
+              <a:graphicData uri="http://schemas.openxmlformats.org/drawingml/2006/picture">
+                <pic:pic xmlns:pic="http://schemas.openxmlformats.org/drawingml/2006/picture">
+                  <pic:nvPicPr>
+                    <pic:cNvPr id="0" name="26.PNG"/>
+                    <pic:cNvPicPr/>
+                  </pic:nvPicPr>
+                  <pic:blipFill>
+                    <a:blip r:embed="rId35"/>
+                    <a:stretch>
+                      <a:fillRect/>
+                    </a:stretch>
+                  </pic:blipFill>
+                  <pic:spPr>
+                    <a:xfrm>
+                      <a:off x="0" y="0"/>
+                      <a:ext cx="5353798" cy="2591162"/>
+                    </a:xfrm>
+                    <a:prstGeom prst="rect">
+                      <a:avLst/>
+                    </a:prstGeom>
+                  </pic:spPr>
+                </pic:pic>
+              </a:graphicData>
+            </a:graphic>
+          </wp:inline>
+        </w:drawing>
       </w:r>
     </w:p>
     <w:p>

</xml_diff>